<commit_message>
Ges has finished her edits to urge13
</commit_message>
<xml_diff>
--- a/gesValeriaEric/lit/Lit review for article.docx
+++ b/gesValeriaEric/lit/Lit review for article.docx
@@ -3,116 +3,1977 @@
 <w:document xmlns:wpc="http://schemas.microsoft.com/office/word/2010/wordprocessingCanvas" xmlns:cx="http://schemas.microsoft.com/office/drawing/2014/chartex" xmlns:cx1="http://schemas.microsoft.com/office/drawing/2015/9/8/chartex" xmlns:cx2="http://schemas.microsoft.com/office/drawing/2015/10/21/chartex" xmlns:cx3="http://schemas.microsoft.com/office/drawing/2016/5/9/chartex" xmlns:cx4="http://schemas.microsoft.com/office/drawing/2016/5/10/chartex" xmlns:cx5="http://schemas.microsoft.com/office/drawing/2016/5/11/chartex" xmlns:cx6="http://schemas.microsoft.com/office/drawing/2016/5/12/chartex" xmlns:cx7="http://schemas.microsoft.com/office/drawing/2016/5/13/chartex" xmlns:cx8="http://schemas.microsoft.com/office/drawing/2016/5/14/chartex" xmlns:mc="http://schemas.openxmlformats.org/markup-compatibility/2006" xmlns:aink="http://schemas.microsoft.com/office/drawing/2016/ink" xmlns:am3d="http://schemas.microsoft.com/office/drawing/2017/model3d" xmlns:o="urn:schemas-microsoft-com:office:office" xmlns:r="http://schemas.openxmlformats.org/officeDocument/2006/relationships" xmlns:m="http://schemas.openxmlformats.org/officeDocument/2006/math" xmlns:v="urn:schemas-microsoft-com:vml" xmlns:wp14="http://schemas.microsoft.com/office/word/2010/wordprocessingDrawing" xmlns:wp="http://schemas.openxmlformats.org/drawingml/2006/wordprocessingDrawing" xmlns:w10="urn:schemas-microsoft-com:office:word" xmlns:w="http://schemas.openxmlformats.org/wordprocessingml/2006/main" xmlns:w14="http://schemas.microsoft.com/office/word/2010/wordml" xmlns:w15="http://schemas.microsoft.com/office/word/2012/wordml" xmlns:w16cid="http://schemas.microsoft.com/office/word/2016/wordml/cid" xmlns:w16se="http://schemas.microsoft.com/office/word/2015/wordml/symex" xmlns:wpg="http://schemas.microsoft.com/office/word/2010/wordprocessingGroup" xmlns:wpi="http://schemas.microsoft.com/office/word/2010/wordprocessingInk" xmlns:wne="http://schemas.microsoft.com/office/word/2006/wordml" xmlns:wps="http://schemas.microsoft.com/office/word/2010/wordprocessingShape" mc:Ignorable="w14 w15 w16se w16cid wp14">
   <w:body>
     <w:p>
-      <w:r>
-        <w:t xml:space="preserve">Fast track authority gives presidents substantial agenda setting powers. First, it gives the president the power to decide whether a proposal will be debated and voted  before other projects. Second, because it forces the legislature to make a decision on a bill or proposal within a certain number of days.  </w:t>
-      </w:r>
+      <w:pPr>
+        <w:rPr>
+          <w:rFonts w:ascii="Times" w:hAnsi="Times"/>
+        </w:rPr>
+      </w:pPr>
+      <w:r>
+        <w:rPr>
+          <w:rFonts w:ascii="Times" w:hAnsi="Times"/>
+        </w:rPr>
+        <w:t>Fast track authority in the Americas</w:t>
+      </w:r>
+    </w:p>
+    <w:p>
+      <w:pPr>
+        <w:rPr>
+          <w:rFonts w:ascii="Times" w:hAnsi="Times"/>
+        </w:rPr>
+      </w:pPr>
+    </w:p>
+    <w:p>
+      <w:pPr>
+        <w:rPr>
+          <w:rFonts w:ascii="Times" w:hAnsi="Times"/>
+        </w:rPr>
+      </w:pPr>
+      <w:r>
+        <w:rPr>
+          <w:rFonts w:ascii="Times" w:hAnsi="Times"/>
+        </w:rPr>
+        <w:t>Fast track authority gives presidents substantia</w:t>
+      </w:r>
+      <w:r>
+        <w:rPr>
+          <w:rFonts w:ascii="Times" w:hAnsi="Times"/>
+        </w:rPr>
+        <w:t>l agenda setting prerogatives</w:t>
+      </w:r>
+      <w:r>
+        <w:rPr>
+          <w:rFonts w:ascii="Times" w:hAnsi="Times"/>
+        </w:rPr>
+        <w:t xml:space="preserve">: </w:t>
+      </w:r>
+      <w:r>
+        <w:rPr>
+          <w:rFonts w:ascii="Times" w:hAnsi="Times"/>
+        </w:rPr>
+        <w:t xml:space="preserve">it gives her the </w:t>
+      </w:r>
+      <w:r>
+        <w:rPr>
+          <w:rFonts w:ascii="Times" w:hAnsi="Times"/>
+        </w:rPr>
+        <w:t xml:space="preserve">power to alter the agenda set by legislators and </w:t>
+      </w:r>
+      <w:r>
+        <w:rPr>
+          <w:rFonts w:ascii="Times" w:hAnsi="Times"/>
+        </w:rPr>
+        <w:t xml:space="preserve">it forces the legislature to make a decision on a bill within a certain number of days.  </w:t>
+      </w:r>
+      <w:r>
+        <w:rPr>
+          <w:rFonts w:ascii="Times" w:hAnsi="Times"/>
+        </w:rPr>
+        <w:t>The</w:t>
+      </w:r>
+      <w:r>
+        <w:rPr>
+          <w:rFonts w:ascii="Times" w:hAnsi="Times"/>
+        </w:rPr>
+        <w:t xml:space="preserve"> details regarding fast track authority vary across countries.  </w:t>
+      </w:r>
+      <w:r>
+        <w:rPr>
+          <w:rFonts w:ascii="Times" w:hAnsi="Times"/>
+        </w:rPr>
+        <w:t>In general, fast track authority can be classified depending on whether Congress</w:t>
+      </w:r>
+      <w:r>
+        <w:rPr>
+          <w:rFonts w:ascii="Times" w:hAnsi="Times"/>
+        </w:rPr>
+        <w:t>ional action is required. While in some countries legislator</w:t>
+      </w:r>
+      <w:r>
+        <w:rPr>
+          <w:rFonts w:ascii="Times" w:hAnsi="Times"/>
+        </w:rPr>
+        <w:t>s</w:t>
+      </w:r>
+      <w:r>
+        <w:rPr>
+          <w:rFonts w:ascii="Times" w:hAnsi="Times"/>
+        </w:rPr>
+        <w:t xml:space="preserve"> have to make a decision for a bill </w:t>
+      </w:r>
+      <w:r>
+        <w:rPr>
+          <w:rFonts w:ascii="Times" w:hAnsi="Times"/>
+        </w:rPr>
+        <w:t>to</w:t>
+      </w:r>
+      <w:r>
+        <w:rPr>
+          <w:rFonts w:ascii="Times" w:hAnsi="Times"/>
+        </w:rPr>
+        <w:t xml:space="preserve"> become law;</w:t>
+      </w:r>
+      <w:r>
+        <w:rPr>
+          <w:rFonts w:ascii="Times" w:hAnsi="Times"/>
+        </w:rPr>
+        <w:t xml:space="preserve"> </w:t>
+      </w:r>
+      <w:r>
+        <w:rPr>
+          <w:rFonts w:ascii="Times" w:hAnsi="Times"/>
+        </w:rPr>
+        <w:t xml:space="preserve">in other countries, </w:t>
+      </w:r>
+      <w:r>
+        <w:rPr>
+          <w:rFonts w:ascii="Times" w:hAnsi="Times"/>
+        </w:rPr>
+        <w:t xml:space="preserve">the bill becomes law </w:t>
+      </w:r>
+      <w:r>
+        <w:rPr>
+          <w:rFonts w:ascii="Times" w:hAnsi="Times"/>
+        </w:rPr>
+        <w:t xml:space="preserve">immediately </w:t>
+      </w:r>
+      <w:r>
+        <w:rPr>
+          <w:rFonts w:ascii="Times" w:hAnsi="Times"/>
+        </w:rPr>
+        <w:t xml:space="preserve">if Congress </w:t>
+      </w:r>
+      <w:r>
+        <w:rPr>
+          <w:rFonts w:ascii="Times" w:hAnsi="Times"/>
+        </w:rPr>
+        <w:t>fails</w:t>
+      </w:r>
+      <w:r>
+        <w:rPr>
+          <w:rFonts w:ascii="Times" w:hAnsi="Times"/>
+        </w:rPr>
+        <w:t xml:space="preserve"> </w:t>
+      </w:r>
+      <w:r>
+        <w:rPr>
+          <w:rFonts w:ascii="Times" w:hAnsi="Times"/>
+        </w:rPr>
+        <w:t xml:space="preserve">to </w:t>
+      </w:r>
+      <w:r>
+        <w:rPr>
+          <w:rFonts w:ascii="Times" w:hAnsi="Times"/>
+        </w:rPr>
+        <w:t xml:space="preserve">act within a certain number of days. </w:t>
+      </w:r>
+    </w:p>
+    <w:p>
+      <w:pPr>
+        <w:rPr>
+          <w:rFonts w:ascii="Times" w:hAnsi="Times"/>
+        </w:rPr>
+      </w:pPr>
+    </w:p>
+    <w:p>
+      <w:pPr>
+        <w:rPr>
+          <w:rFonts w:ascii="Times" w:hAnsi="Times"/>
+        </w:rPr>
+      </w:pPr>
+      <w:r>
+        <w:rPr>
+          <w:rFonts w:ascii="Times" w:hAnsi="Times"/>
+        </w:rPr>
+        <w:t xml:space="preserve">The study of fast track authority in the Americas is not vast. The only study that compares the Constitution of different Latin American countries </w:t>
+      </w:r>
+      <w:r>
+        <w:rPr>
+          <w:rFonts w:ascii="Times" w:hAnsi="Times"/>
+        </w:rPr>
+        <w:t xml:space="preserve">regarding urgency powers  </w:t>
+      </w:r>
+      <w:r>
+        <w:rPr>
+          <w:rFonts w:ascii="Times" w:hAnsi="Times"/>
+        </w:rPr>
+        <w:t xml:space="preserve">is that of Garcia Montero (2009). </w:t>
+      </w:r>
+      <w:r>
+        <w:rPr>
+          <w:rFonts w:ascii="Times" w:hAnsi="Times"/>
+        </w:rPr>
+        <w:t xml:space="preserve">With a very detailed description of the constitutional powers of the </w:t>
+      </w:r>
+      <w:r>
+        <w:rPr>
+          <w:rFonts w:ascii="Times" w:hAnsi="Times"/>
+        </w:rPr>
+        <w:t xml:space="preserve">different </w:t>
+      </w:r>
+      <w:r>
+        <w:rPr>
+          <w:rFonts w:ascii="Times" w:hAnsi="Times"/>
+        </w:rPr>
+        <w:t>Latin American presidents, Garcia Montero</w:t>
+      </w:r>
+      <w:r>
+        <w:rPr>
+          <w:rFonts w:ascii="Times" w:hAnsi="Times"/>
+        </w:rPr>
+        <w:t xml:space="preserve"> (2009)</w:t>
+      </w:r>
+      <w:r>
+        <w:rPr>
+          <w:rFonts w:ascii="Times" w:hAnsi="Times"/>
+        </w:rPr>
+        <w:t xml:space="preserve"> argues that the more power presidents have to force the debate and vote on her proposals, the greater the</w:t>
+      </w:r>
+      <w:r>
+        <w:rPr>
+          <w:rFonts w:ascii="Times" w:hAnsi="Times"/>
+        </w:rPr>
+        <w:t>ir</w:t>
+      </w:r>
+      <w:r>
+        <w:rPr>
+          <w:rFonts w:ascii="Times" w:hAnsi="Times"/>
+        </w:rPr>
+        <w:t xml:space="preserve"> role and influence in the legislative process. Garcia Montero creates a typology that classifies presidents in Latin America depending on the president’s fast track powers. She emphasizes the differences in the institutional design among the different countries, situating Colombia and Brazil as the least powerful, and Paraguay as the most. In the m</w:t>
+      </w:r>
+      <w:r>
+        <w:rPr>
+          <w:rFonts w:ascii="Times" w:hAnsi="Times"/>
+        </w:rPr>
+        <w:t>iddle, from least to most powerful</w:t>
+      </w:r>
+      <w:r>
+        <w:rPr>
+          <w:rFonts w:ascii="Times" w:hAnsi="Times"/>
+        </w:rPr>
+        <w:t xml:space="preserve"> are Chile, </w:t>
+      </w:r>
+      <w:r>
+        <w:rPr>
+          <w:rFonts w:ascii="Times" w:hAnsi="Times"/>
+        </w:rPr>
+        <w:t xml:space="preserve">Uruguay, and </w:t>
+      </w:r>
+      <w:r>
+        <w:rPr>
+          <w:rFonts w:ascii="Times" w:hAnsi="Times"/>
+        </w:rPr>
+        <w:t>Ecuador</w:t>
+      </w:r>
+      <w:r>
+        <w:rPr>
+          <w:rFonts w:ascii="Times" w:hAnsi="Times"/>
+        </w:rPr>
+        <w:t xml:space="preserve">. </w:t>
+      </w:r>
+      <w:r>
+        <w:rPr>
+          <w:rFonts w:ascii="Times" w:hAnsi="Times"/>
+        </w:rPr>
+        <w:t xml:space="preserve"> </w:t>
+      </w:r>
+    </w:p>
+    <w:p>
+      <w:pPr>
+        <w:rPr>
+          <w:rFonts w:ascii="Times" w:hAnsi="Times"/>
+        </w:rPr>
+      </w:pPr>
+    </w:p>
+    <w:p>
+      <w:pPr>
+        <w:rPr>
+          <w:rFonts w:ascii="Times" w:hAnsi="Times"/>
+        </w:rPr>
+      </w:pPr>
+      <w:r>
+        <w:rPr>
+          <w:rFonts w:ascii="Times" w:hAnsi="Times"/>
+        </w:rPr>
+        <w:t xml:space="preserve">On </w:t>
+      </w:r>
+      <w:r>
+        <w:rPr>
+          <w:rFonts w:ascii="Times" w:hAnsi="Times"/>
+        </w:rPr>
+        <w:t xml:space="preserve">the an edited </w:t>
+      </w:r>
+      <w:r>
+        <w:rPr>
+          <w:rFonts w:ascii="Times" w:hAnsi="Times"/>
+        </w:rPr>
+        <w:t xml:space="preserve">volume on </w:t>
+      </w:r>
+      <w:r>
+        <w:rPr>
+          <w:rFonts w:ascii="Times" w:hAnsi="Times"/>
+        </w:rPr>
+        <w:t xml:space="preserve">lawmaking in Latin America, </w:t>
+      </w:r>
+      <w:r>
+        <w:rPr>
+          <w:rFonts w:ascii="Times" w:hAnsi="Times"/>
+        </w:rPr>
+        <w:t xml:space="preserve">Aleman and </w:t>
+      </w:r>
+      <w:proofErr w:type="spellStart"/>
+      <w:r>
+        <w:rPr>
+          <w:rFonts w:ascii="Times" w:hAnsi="Times"/>
+        </w:rPr>
+        <w:t>Tsebelis</w:t>
+      </w:r>
+      <w:proofErr w:type="spellEnd"/>
+      <w:r>
+        <w:rPr>
+          <w:rFonts w:ascii="Times" w:hAnsi="Times"/>
+        </w:rPr>
+        <w:t xml:space="preserve"> </w:t>
+      </w:r>
+      <w:r>
+        <w:rPr>
+          <w:rFonts w:ascii="Times" w:hAnsi="Times"/>
+        </w:rPr>
+        <w:t xml:space="preserve">(2016), as well as the individual country-authors mention urgency powers as one of the tools presidents use to set the agenda. </w:t>
+      </w:r>
+      <w:r>
+        <w:rPr>
+          <w:rFonts w:ascii="Times" w:hAnsi="Times"/>
+        </w:rPr>
+        <w:t xml:space="preserve">Their treatment is not extensive, although they provide valuable analysis that we mention later in the text. </w:t>
+      </w:r>
+      <w:r>
+        <w:rPr>
+          <w:rFonts w:ascii="Times" w:hAnsi="Times"/>
+        </w:rPr>
+        <w:t xml:space="preserve">In the conclusion, Aleman and </w:t>
+      </w:r>
+      <w:proofErr w:type="spellStart"/>
+      <w:r>
+        <w:rPr>
+          <w:rFonts w:ascii="Times" w:hAnsi="Times"/>
+        </w:rPr>
+        <w:t>Tsebelis</w:t>
+      </w:r>
+      <w:proofErr w:type="spellEnd"/>
+      <w:r>
+        <w:rPr>
+          <w:rFonts w:ascii="Times" w:hAnsi="Times"/>
+        </w:rPr>
+        <w:t xml:space="preserve"> explain that presidents “</w:t>
+      </w:r>
+      <w:r>
+        <w:rPr>
+          <w:rFonts w:ascii="Times" w:hAnsi="Times"/>
+        </w:rPr>
+        <w:t>use urgency motions to prioritize bills in the congressional calendar</w:t>
+      </w:r>
+      <w:r>
+        <w:rPr>
+          <w:rFonts w:ascii="Times" w:hAnsi="Times"/>
+        </w:rPr>
+        <w:t xml:space="preserve">”. </w:t>
+      </w:r>
+      <w:r>
+        <w:rPr>
+          <w:rFonts w:ascii="Times" w:hAnsi="Times"/>
+        </w:rPr>
+        <w:t xml:space="preserve"> Other scholarship looks specific</w:t>
+      </w:r>
+      <w:r>
+        <w:rPr>
+          <w:rFonts w:ascii="Times" w:hAnsi="Times"/>
+        </w:rPr>
+        <w:t>ally at individual countries</w:t>
+      </w:r>
+      <w:r>
+        <w:rPr>
+          <w:rFonts w:ascii="Times" w:hAnsi="Times"/>
+        </w:rPr>
+        <w:t xml:space="preserve">. Probably the most prolific literature is that on the urgency powers of the Chilean president, which reaches </w:t>
+      </w:r>
+      <w:r>
+        <w:rPr>
+          <w:rFonts w:ascii="Times" w:hAnsi="Times"/>
+        </w:rPr>
+        <w:t>conflictive</w:t>
+      </w:r>
+      <w:r>
+        <w:rPr>
+          <w:rFonts w:ascii="Times" w:hAnsi="Times"/>
+        </w:rPr>
+        <w:t xml:space="preserve"> conclusions</w:t>
+      </w:r>
+      <w:r>
+        <w:rPr>
+          <w:rFonts w:ascii="Times" w:hAnsi="Times"/>
+        </w:rPr>
+        <w:t>. No analysis exists of Ecuador, Colombia Mexico, or Paraguay. The studies on Brazil tend to focus on the presidential decree powers rather than her urgency prerogatives. For the United States, there are many studies that look into the effect of fast track authority on trade policy, and whether Congress or the executive has the upper hand on it.</w:t>
+      </w:r>
+      <w:r>
+        <w:rPr>
+          <w:rFonts w:ascii="Times" w:hAnsi="Times"/>
+        </w:rPr>
+        <w:t xml:space="preserve"> </w:t>
+      </w:r>
+    </w:p>
+    <w:p>
+      <w:pPr>
+        <w:rPr>
+          <w:rFonts w:ascii="Times" w:hAnsi="Times"/>
+        </w:rPr>
+      </w:pPr>
+    </w:p>
+    <w:p>
+      <w:pPr>
+        <w:rPr>
+          <w:rFonts w:ascii="Times" w:hAnsi="Times"/>
+        </w:rPr>
+      </w:pPr>
+      <w:r>
+        <w:rPr>
+          <w:rFonts w:ascii="Times" w:hAnsi="Times"/>
+        </w:rPr>
+        <w:t xml:space="preserve">In what follows we </w:t>
+      </w:r>
+      <w:r>
+        <w:rPr>
+          <w:rFonts w:ascii="Times" w:hAnsi="Times"/>
+        </w:rPr>
+        <w:t xml:space="preserve">describe in more detail the institutional characteristics of fast track </w:t>
+      </w:r>
+      <w:r>
+        <w:rPr>
+          <w:rFonts w:ascii="Times" w:hAnsi="Times"/>
+        </w:rPr>
+        <w:t xml:space="preserve">authority in the different countries in the Americas, as well as the arguments the literature has put forth. </w:t>
+      </w:r>
+    </w:p>
+    <w:p>
+      <w:pPr>
+        <w:rPr>
+          <w:rFonts w:ascii="Times" w:hAnsi="Times"/>
+        </w:rPr>
+      </w:pPr>
+    </w:p>
+    <w:p>
+      <w:pPr>
+        <w:rPr>
+          <w:rFonts w:ascii="Times" w:hAnsi="Times"/>
+        </w:rPr>
+      </w:pPr>
+      <w:r>
+        <w:rPr>
+          <w:rFonts w:ascii="Times" w:hAnsi="Times"/>
+        </w:rPr>
+        <w:t>Among the countries where urgent bills</w:t>
+      </w:r>
+      <w:r>
+        <w:rPr>
+          <w:rFonts w:ascii="Times" w:hAnsi="Times"/>
+        </w:rPr>
+        <w:t xml:space="preserve"> need congressional approval are </w:t>
+      </w:r>
+      <w:r>
+        <w:rPr>
+          <w:rFonts w:ascii="Times" w:hAnsi="Times"/>
+        </w:rPr>
+        <w:t>Brazil</w:t>
+      </w:r>
+      <w:r>
+        <w:rPr>
+          <w:rFonts w:ascii="Times" w:hAnsi="Times"/>
+        </w:rPr>
+        <w:t xml:space="preserve">, Chile,  </w:t>
+      </w:r>
+      <w:r>
+        <w:rPr>
+          <w:rFonts w:ascii="Times" w:hAnsi="Times"/>
+        </w:rPr>
+        <w:t>Colombia</w:t>
+      </w:r>
+      <w:r>
+        <w:rPr>
+          <w:rFonts w:ascii="Times" w:hAnsi="Times"/>
+        </w:rPr>
+        <w:t>, and Mexico</w:t>
+      </w:r>
+      <w:r>
+        <w:rPr>
+          <w:rFonts w:ascii="Times" w:hAnsi="Times"/>
+        </w:rPr>
+        <w:t xml:space="preserve">. </w:t>
+      </w:r>
+      <w:r>
+        <w:rPr>
+          <w:rFonts w:ascii="Times" w:hAnsi="Times"/>
+        </w:rPr>
+        <w:t xml:space="preserve">In Brazil, </w:t>
+      </w:r>
+      <w:r>
+        <w:rPr>
+          <w:rFonts w:ascii="Times" w:hAnsi="Times"/>
+        </w:rPr>
+        <w:t xml:space="preserve">the president </w:t>
+      </w:r>
+      <w:r>
+        <w:rPr>
+          <w:rFonts w:ascii="Times" w:hAnsi="Times"/>
+        </w:rPr>
+        <w:t>may demand urgency for consideration of a bill at any time during the legislative process, and</w:t>
+      </w:r>
+      <w:r>
+        <w:rPr>
+          <w:rFonts w:ascii="Times" w:hAnsi="Times"/>
+        </w:rPr>
+        <w:t xml:space="preserve"> </w:t>
+      </w:r>
+      <w:r>
+        <w:rPr>
+          <w:rFonts w:ascii="Times" w:hAnsi="Times"/>
+        </w:rPr>
+        <w:t>each chamber</w:t>
+      </w:r>
+      <w:r>
+        <w:rPr>
+          <w:rFonts w:ascii="Times" w:hAnsi="Times"/>
+        </w:rPr>
+        <w:t xml:space="preserve"> </w:t>
+      </w:r>
+      <w:r>
+        <w:rPr>
+          <w:rFonts w:ascii="Times" w:hAnsi="Times"/>
+        </w:rPr>
+        <w:t xml:space="preserve">has to make </w:t>
+      </w:r>
+      <w:r>
+        <w:rPr>
+          <w:rFonts w:ascii="Times" w:hAnsi="Times"/>
+        </w:rPr>
+        <w:t>a decision over the urgent bill wi</w:t>
+      </w:r>
+      <w:r>
+        <w:rPr>
+          <w:rFonts w:ascii="Times" w:hAnsi="Times"/>
+        </w:rPr>
+        <w:t>thi</w:t>
+      </w:r>
+      <w:r>
+        <w:rPr>
+          <w:rFonts w:ascii="Times" w:hAnsi="Times"/>
+        </w:rPr>
+        <w:t>n 45 days</w:t>
+      </w:r>
+      <w:r>
+        <w:rPr>
+          <w:rFonts w:ascii="Times" w:hAnsi="Times"/>
+        </w:rPr>
+        <w:t xml:space="preserve">. If it fails to do so, </w:t>
+      </w:r>
+      <w:r>
+        <w:rPr>
+          <w:rFonts w:ascii="Times" w:hAnsi="Times"/>
+        </w:rPr>
+        <w:t xml:space="preserve">Congress comes to a halt until it </w:t>
+      </w:r>
+      <w:r>
+        <w:rPr>
+          <w:rFonts w:ascii="Times" w:hAnsi="Times"/>
+        </w:rPr>
+        <w:t xml:space="preserve">approves or rejects the urgent </w:t>
+      </w:r>
+      <w:r>
+        <w:rPr>
+          <w:rFonts w:ascii="Times" w:hAnsi="Times"/>
+        </w:rPr>
+        <w:t>bill (art. 64, Brazil Constitution).</w:t>
+      </w:r>
+      <w:r>
+        <w:rPr>
+          <w:rFonts w:ascii="Times" w:hAnsi="Times"/>
+        </w:rPr>
+        <w:t xml:space="preserve"> Although </w:t>
+      </w:r>
+      <w:proofErr w:type="spellStart"/>
+      <w:r>
+        <w:rPr>
+          <w:rFonts w:ascii="Times" w:hAnsi="Times"/>
+        </w:rPr>
+        <w:t>Hiroi</w:t>
+      </w:r>
+      <w:proofErr w:type="spellEnd"/>
+      <w:r>
+        <w:rPr>
+          <w:rFonts w:ascii="Times" w:hAnsi="Times"/>
+        </w:rPr>
+        <w:t xml:space="preserve"> and </w:t>
+      </w:r>
+      <w:proofErr w:type="spellStart"/>
+      <w:r>
+        <w:rPr>
+          <w:rFonts w:ascii="Times" w:hAnsi="Times"/>
+        </w:rPr>
+        <w:t>Renno</w:t>
+      </w:r>
+      <w:proofErr w:type="spellEnd"/>
+      <w:r>
+        <w:rPr>
+          <w:rFonts w:ascii="Times" w:hAnsi="Times"/>
+        </w:rPr>
+        <w:t xml:space="preserve"> (2006)</w:t>
+      </w:r>
+      <w:r>
+        <w:rPr>
+          <w:rFonts w:ascii="Times" w:hAnsi="Times"/>
+        </w:rPr>
+        <w:t xml:space="preserve"> find that urgent bills have a higher probability of passage, </w:t>
+      </w:r>
+      <w:proofErr w:type="spellStart"/>
+      <w:r>
+        <w:rPr>
+          <w:rFonts w:ascii="Times" w:hAnsi="Times"/>
+        </w:rPr>
+        <w:t>Figueiredo</w:t>
+      </w:r>
+      <w:proofErr w:type="spellEnd"/>
+      <w:r>
+        <w:rPr>
+          <w:rFonts w:ascii="Times" w:hAnsi="Times"/>
+        </w:rPr>
+        <w:t xml:space="preserve"> and </w:t>
+      </w:r>
+      <w:proofErr w:type="spellStart"/>
+      <w:r>
+        <w:rPr>
+          <w:rFonts w:ascii="Times" w:hAnsi="Times"/>
+        </w:rPr>
+        <w:t>Limongi</w:t>
+      </w:r>
+      <w:proofErr w:type="spellEnd"/>
+      <w:r>
+        <w:rPr>
+          <w:rFonts w:ascii="Times" w:hAnsi="Times"/>
+        </w:rPr>
+        <w:t xml:space="preserve"> </w:t>
+      </w:r>
+      <w:r>
+        <w:rPr>
+          <w:rFonts w:ascii="Times" w:hAnsi="Times"/>
+        </w:rPr>
+        <w:t xml:space="preserve">(2000) </w:t>
+      </w:r>
+      <w:r>
+        <w:rPr>
+          <w:rFonts w:ascii="Times" w:hAnsi="Times"/>
+        </w:rPr>
+        <w:t xml:space="preserve">argue that the prerogative “is not extensively used since the provisional decree </w:t>
+      </w:r>
+      <w:r>
+        <w:rPr>
+          <w:rFonts w:ascii="Times" w:hAnsi="Times"/>
+        </w:rPr>
+        <w:t>is a much more efficient way of speeding up and approving legislation”.</w:t>
+      </w:r>
+    </w:p>
+    <w:p>
+      <w:pPr>
+        <w:rPr>
+          <w:rFonts w:ascii="Times" w:hAnsi="Times"/>
+        </w:rPr>
+      </w:pPr>
+    </w:p>
+    <w:p>
+      <w:pPr>
+        <w:rPr>
+          <w:rFonts w:ascii="Times" w:hAnsi="Times"/>
+        </w:rPr>
+      </w:pPr>
+      <w:r>
+        <w:rPr>
+          <w:rFonts w:ascii="Times" w:hAnsi="Times"/>
+        </w:rPr>
+        <w:t xml:space="preserve">Although in Chile any bill can be declared urgent at any time, and the chamber must discuss and vote on the bill within 30 days (depending on the type of urgency), there are no consequences for </w:t>
+      </w:r>
+      <w:r>
+        <w:rPr>
+          <w:rFonts w:ascii="Times" w:hAnsi="Times"/>
+        </w:rPr>
+        <w:lastRenderedPageBreak/>
+        <w:t xml:space="preserve">non-compliance. When the period provided for Congress to act expires, the legislative process does not stop, nor do bills become law automatically. That is, there is no punishment for the legislature if it fails to make a decision within the specified number of days. Indeed, when the deadline for the expedite process is nearing, the president usually removes the previous urgency and issues a new one.  </w:t>
+      </w:r>
+    </w:p>
+    <w:p>
+      <w:pPr>
+        <w:rPr>
+          <w:rFonts w:ascii="Times" w:hAnsi="Times"/>
+        </w:rPr>
+      </w:pPr>
+    </w:p>
+    <w:p>
+      <w:pPr>
+        <w:rPr>
+          <w:rFonts w:ascii="Times" w:hAnsi="Times"/>
+        </w:rPr>
+      </w:pPr>
+      <w:r>
+        <w:rPr>
+          <w:rFonts w:ascii="Times" w:hAnsi="Times"/>
+        </w:rPr>
+        <w:t>The design of the urgency prerogative in Colombia and Mexico is very close to Chile’s</w:t>
+      </w:r>
+      <w:r>
+        <w:rPr>
+          <w:rFonts w:ascii="Times" w:hAnsi="Times"/>
+        </w:rPr>
+        <w:t xml:space="preserve">: neither has a </w:t>
+      </w:r>
+      <w:r>
+        <w:rPr>
+          <w:rFonts w:ascii="Times" w:hAnsi="Times"/>
+        </w:rPr>
+        <w:t xml:space="preserve">reversion point if the legislature does not act within the provided time </w:t>
+      </w:r>
+      <w:r>
+        <w:rPr>
+          <w:rFonts w:ascii="Times" w:hAnsi="Times"/>
+        </w:rPr>
+        <w:t xml:space="preserve">limit </w:t>
+      </w:r>
+      <w:r>
+        <w:rPr>
+          <w:rFonts w:ascii="Times" w:hAnsi="Times"/>
+        </w:rPr>
+        <w:t>(Nolte 2003</w:t>
+      </w:r>
+      <w:r>
+        <w:rPr>
+          <w:rFonts w:ascii="Times" w:hAnsi="Times"/>
+        </w:rPr>
+        <w:t>)</w:t>
+      </w:r>
+      <w:r>
+        <w:rPr>
+          <w:rFonts w:ascii="Times" w:hAnsi="Times"/>
+        </w:rPr>
+        <w:t xml:space="preserve">.  </w:t>
+      </w:r>
+      <w:r>
+        <w:rPr>
+          <w:rFonts w:ascii="Times" w:hAnsi="Times"/>
+        </w:rPr>
+        <w:t>In Colombia, t</w:t>
+      </w:r>
+      <w:r>
+        <w:rPr>
+          <w:rFonts w:ascii="Times" w:hAnsi="Times"/>
+        </w:rPr>
+        <w:t xml:space="preserve">he president can attach the urgent label to any kind </w:t>
+      </w:r>
+      <w:r>
+        <w:rPr>
+          <w:rFonts w:ascii="Times" w:hAnsi="Times"/>
+        </w:rPr>
+        <w:t>of bill, even the annual budget, and t</w:t>
+      </w:r>
+      <w:r>
+        <w:rPr>
+          <w:rFonts w:ascii="Times" w:hAnsi="Times"/>
+        </w:rPr>
+        <w:t>he legislature has to approve or</w:t>
+      </w:r>
+      <w:r>
+        <w:rPr>
+          <w:rFonts w:ascii="Times" w:hAnsi="Times"/>
+        </w:rPr>
+        <w:t xml:space="preserve"> reject the</w:t>
+      </w:r>
+      <w:r>
+        <w:rPr>
+          <w:rFonts w:ascii="Times" w:hAnsi="Times"/>
+        </w:rPr>
+        <w:t xml:space="preserve"> urgent bill within 60 days (30 days for each chamber). </w:t>
+      </w:r>
+      <w:r>
+        <w:rPr>
+          <w:rFonts w:ascii="Times" w:hAnsi="Times"/>
+        </w:rPr>
+        <w:t>Mexico</w:t>
+      </w:r>
+      <w:r>
+        <w:rPr>
+          <w:rFonts w:ascii="Times" w:hAnsi="Times"/>
+        </w:rPr>
+        <w:t xml:space="preserve">’s president, who was </w:t>
+      </w:r>
+      <w:r>
+        <w:rPr>
+          <w:rFonts w:ascii="Times" w:hAnsi="Times"/>
+        </w:rPr>
+        <w:t>granted urgency powers in 2012</w:t>
+      </w:r>
+      <w:r>
+        <w:rPr>
+          <w:rFonts w:ascii="Times" w:hAnsi="Times"/>
+        </w:rPr>
+        <w:t xml:space="preserve">, </w:t>
+      </w:r>
+      <w:r>
+        <w:rPr>
+          <w:rFonts w:ascii="Times" w:hAnsi="Times"/>
+        </w:rPr>
+        <w:t xml:space="preserve">may introduce two initiatives </w:t>
+      </w:r>
+      <w:r>
+        <w:rPr>
+          <w:rFonts w:ascii="Times" w:hAnsi="Times"/>
+        </w:rPr>
+        <w:t>at the b</w:t>
+      </w:r>
+      <w:r>
+        <w:rPr>
+          <w:rFonts w:ascii="Times" w:hAnsi="Times"/>
+        </w:rPr>
+        <w:t xml:space="preserve">eginning </w:t>
+      </w:r>
+      <w:r>
+        <w:rPr>
+          <w:rFonts w:ascii="Times" w:hAnsi="Times"/>
+        </w:rPr>
+        <w:t xml:space="preserve">of </w:t>
+      </w:r>
+      <w:r>
+        <w:rPr>
+          <w:rFonts w:ascii="Times" w:hAnsi="Times"/>
+        </w:rPr>
+        <w:t xml:space="preserve">each legislative period and tag them as urgent. Each chamber has thirty days to vote </w:t>
+      </w:r>
+      <w:r>
+        <w:rPr>
+          <w:rFonts w:ascii="Times" w:hAnsi="Times"/>
+        </w:rPr>
+        <w:t xml:space="preserve">on the bill, </w:t>
+      </w:r>
+      <w:r>
+        <w:rPr>
+          <w:rFonts w:ascii="Times" w:hAnsi="Times"/>
+        </w:rPr>
+        <w:t xml:space="preserve">but, </w:t>
+      </w:r>
+      <w:r>
+        <w:rPr>
+          <w:rFonts w:ascii="Times" w:hAnsi="Times"/>
+        </w:rPr>
+        <w:t xml:space="preserve"> as the case of Chile and Colombia, the Constitution says nothing about how to proceed in case Congress fails to </w:t>
+      </w:r>
+      <w:r>
+        <w:rPr>
+          <w:rFonts w:ascii="Times" w:hAnsi="Times"/>
+        </w:rPr>
+        <w:t>act</w:t>
+      </w:r>
+      <w:r>
+        <w:rPr>
+          <w:rFonts w:ascii="Times" w:hAnsi="Times"/>
+        </w:rPr>
+        <w:t xml:space="preserve">. </w:t>
+      </w:r>
+    </w:p>
+    <w:p>
+      <w:pPr>
+        <w:rPr>
+          <w:rFonts w:ascii="Times" w:hAnsi="Times"/>
+        </w:rPr>
+      </w:pPr>
+    </w:p>
+    <w:p>
+      <w:pPr>
+        <w:rPr>
+          <w:rFonts w:ascii="Times" w:hAnsi="Times"/>
+        </w:rPr>
+      </w:pPr>
+      <w:r>
+        <w:rPr>
+          <w:rFonts w:ascii="Times" w:hAnsi="Times"/>
+        </w:rPr>
+        <w:t xml:space="preserve">Although the are no studies of urgency use in Colombia, and the Mexico case is too recent to provide sufficient data, some studies on Chile have curious findings. </w:t>
+      </w:r>
+      <w:r>
+        <w:rPr>
+          <w:rFonts w:ascii="Times" w:hAnsi="Times"/>
+        </w:rPr>
+        <w:t xml:space="preserve">The data </w:t>
+      </w:r>
+      <w:r>
+        <w:rPr>
+          <w:rFonts w:ascii="Times" w:hAnsi="Times"/>
+        </w:rPr>
+        <w:t xml:space="preserve">for Chile </w:t>
+      </w:r>
+      <w:r>
+        <w:rPr>
+          <w:rFonts w:ascii="Times" w:hAnsi="Times"/>
+        </w:rPr>
+        <w:t>shows no difference in the speed of bills declared urgent, which take about 29 weeks until they reach the floor, and the rest, which take about 29.7 weeks. For example, in his study of the urgency prerogative in Chile's first post-transition administration, \</w:t>
+      </w:r>
+      <w:proofErr w:type="spellStart"/>
+      <w:r>
+        <w:rPr>
+          <w:rFonts w:ascii="Times" w:hAnsi="Times"/>
+        </w:rPr>
+        <w:t>citet</w:t>
+      </w:r>
+      <w:proofErr w:type="spellEnd"/>
+      <w:r>
+        <w:rPr>
+          <w:rFonts w:ascii="Times" w:hAnsi="Times"/>
+        </w:rPr>
+        <w:t xml:space="preserve">{siavelis.2002} revealed the high frequency with which President </w:t>
+      </w:r>
+      <w:proofErr w:type="spellStart"/>
+      <w:r>
+        <w:rPr>
+          <w:rFonts w:ascii="Times" w:hAnsi="Times"/>
+        </w:rPr>
+        <w:t>Aylwin</w:t>
+      </w:r>
+      <w:proofErr w:type="spellEnd"/>
+      <w:r>
+        <w:rPr>
+          <w:rFonts w:ascii="Times" w:hAnsi="Times"/>
+        </w:rPr>
+        <w:t xml:space="preserve"> qualified bills as urgent, and found mixed evidence on whether such bills had a more expedited legislative process and an improved likelihood of passage. Given that fast track authority does not seem to expedite legislation, one would expect the president not to use them at all. However, this is not the case: about 60 percent of executive proposals are declared urgent during the legislative process. </w:t>
+      </w:r>
+    </w:p>
+    <w:p>
+      <w:pPr>
+        <w:rPr>
+          <w:rFonts w:ascii="Times" w:hAnsi="Times"/>
+        </w:rPr>
+      </w:pPr>
+    </w:p>
+    <w:p>
+      <w:pPr>
+        <w:rPr>
+          <w:rFonts w:ascii="Times" w:hAnsi="Times"/>
+        </w:rPr>
+      </w:pPr>
+      <w:r>
+        <w:rPr>
+          <w:rFonts w:ascii="Times" w:hAnsi="Times"/>
+        </w:rPr>
+        <w:t>In the same line, w</w:t>
+      </w:r>
+      <w:r>
+        <w:rPr>
+          <w:rFonts w:ascii="Times" w:hAnsi="Times"/>
+        </w:rPr>
+        <w:t xml:space="preserve">hen analyzing the relationship between Congress and the president, Nolte (2003:51) argues that fast track authority does not give the Chilean president an important power to determine the fate of her initiatives. He claims that in Chile an urgent bill still needs congressional support to become law, so the size and discipline of the president’s congressional majority is the determinant factor, way more important than the institutional prerogatives to declare bills urgent.  He also emphasizes that the President has no mechanism to sanction Congress if the latter does not act within a certain number of days. </w:t>
+      </w:r>
+    </w:p>
+    <w:p>
+      <w:pPr>
+        <w:pStyle w:val="NormalWeb"/>
+        <w:rPr>
+          <w:rFonts w:ascii="Times" w:hAnsi="Times"/>
+        </w:rPr>
+      </w:pPr>
+      <w:r>
+        <w:rPr>
+          <w:rFonts w:ascii="Times" w:hAnsi="Times"/>
+        </w:rPr>
+        <w:t xml:space="preserve">Other authors note even though urgent bills do not carry strong weight, they might be used as a signaling device. </w:t>
+      </w:r>
+      <w:proofErr w:type="spellStart"/>
+      <w:r>
+        <w:rPr>
+          <w:rFonts w:ascii="Times" w:hAnsi="Times"/>
+        </w:rPr>
+        <w:t>Navia</w:t>
+      </w:r>
+      <w:proofErr w:type="spellEnd"/>
+      <w:r>
+        <w:rPr>
+          <w:rFonts w:ascii="Times" w:hAnsi="Times"/>
+        </w:rPr>
+        <w:t xml:space="preserve"> and Aleman (2009) argue that the bills the president declare urgent are those that encompass the president’s legislative priorities.  They find that “bills that receive immediate and </w:t>
+      </w:r>
+      <w:proofErr w:type="spellStart"/>
+      <w:r>
+        <w:rPr>
+          <w:rFonts w:ascii="Times" w:hAnsi="Times"/>
+        </w:rPr>
+        <w:t>suma</w:t>
+      </w:r>
+      <w:proofErr w:type="spellEnd"/>
+      <w:r>
+        <w:rPr>
+          <w:rFonts w:ascii="Times" w:hAnsi="Times"/>
+        </w:rPr>
+        <w:t xml:space="preserve"> urgency motions appear significantly more likely to pass” (2009:404). Although these findings do show that the president’s priorities do become law, it is not clear what is the mechanisms behind the “urgent”  label. </w:t>
+      </w:r>
+    </w:p>
+    <w:p>
+      <w:pPr>
+        <w:pStyle w:val="NormalWeb"/>
+        <w:rPr>
+          <w:rFonts w:ascii="Times" w:hAnsi="Times"/>
+        </w:rPr>
+      </w:pPr>
+      <w:r>
+        <w:rPr>
+          <w:rFonts w:ascii="Times" w:hAnsi="Times"/>
+        </w:rPr>
+        <w:t>We also find that many authors note that urgent bills are at the top of the agenda, leading them to argue that the main effect of urgencies is to determine the schedule, in committees and on the floor (</w:t>
+      </w:r>
+      <w:proofErr w:type="spellStart"/>
+      <w:r>
+        <w:rPr>
+          <w:rFonts w:ascii="Times" w:hAnsi="Times"/>
+        </w:rPr>
+        <w:t>Aninat</w:t>
+      </w:r>
+      <w:proofErr w:type="spellEnd"/>
+      <w:r>
+        <w:rPr>
+          <w:rFonts w:ascii="Times" w:hAnsi="Times"/>
+        </w:rPr>
+        <w:t xml:space="preserve">: 2006). </w:t>
+      </w:r>
+    </w:p>
+    <w:p>
+      <w:pPr>
+        <w:rPr>
+          <w:rFonts w:ascii="Times" w:hAnsi="Times"/>
+        </w:rPr>
+      </w:pPr>
+    </w:p>
+    <w:p>
+      <w:pPr>
+        <w:rPr>
+          <w:rFonts w:ascii="Times" w:hAnsi="Times"/>
+        </w:rPr>
+      </w:pPr>
+    </w:p>
+    <w:p>
+      <w:pPr>
+        <w:rPr>
+          <w:rFonts w:ascii="Times" w:hAnsi="Times"/>
+        </w:rPr>
+      </w:pPr>
+    </w:p>
+    <w:p>
+      <w:pPr>
+        <w:rPr>
+          <w:rFonts w:ascii="Times" w:hAnsi="Times"/>
+        </w:rPr>
+      </w:pPr>
+      <w:r>
+        <w:rPr>
+          <w:rFonts w:ascii="Times" w:hAnsi="Times"/>
+        </w:rPr>
+        <w:t xml:space="preserve">In other three countries (Uruguay, Ecuador, and Paraguay), </w:t>
+      </w:r>
+      <w:r>
+        <w:rPr>
+          <w:rFonts w:ascii="Times" w:hAnsi="Times"/>
+        </w:rPr>
+        <w:t xml:space="preserve">the specific details of </w:t>
+      </w:r>
+      <w:r>
+        <w:rPr>
+          <w:rFonts w:ascii="Times" w:hAnsi="Times"/>
+        </w:rPr>
+        <w:t xml:space="preserve">fast track authority </w:t>
+      </w:r>
+      <w:r>
+        <w:rPr>
+          <w:rFonts w:ascii="Times" w:hAnsi="Times"/>
+        </w:rPr>
+        <w:t>confer the President greater power</w:t>
+      </w:r>
+      <w:r>
+        <w:rPr>
+          <w:rFonts w:ascii="Times" w:hAnsi="Times"/>
+        </w:rPr>
+        <w:t xml:space="preserve"> because if Congress does not act within a certain number of days, the bill immediately becomes law. This type of urgency increases significantly the legislative powers of the president, as it allows </w:t>
+      </w:r>
+      <w:r>
+        <w:rPr>
+          <w:rFonts w:ascii="Times" w:hAnsi="Times"/>
+        </w:rPr>
+        <w:t>her</w:t>
+      </w:r>
+      <w:r>
+        <w:rPr>
+          <w:rFonts w:ascii="Times" w:hAnsi="Times"/>
+        </w:rPr>
+        <w:t xml:space="preserve"> to change the status quo with a “law” without any congressional action. However, </w:t>
+      </w:r>
+      <w:r>
+        <w:rPr>
+          <w:rFonts w:ascii="Times" w:hAnsi="Times"/>
+        </w:rPr>
+        <w:t xml:space="preserve">these countries do have some institutional mechanisms that attempt to control the presidential power. </w:t>
+      </w:r>
+    </w:p>
+    <w:p>
+      <w:pPr>
+        <w:rPr>
+          <w:rFonts w:ascii="Times" w:hAnsi="Times"/>
+        </w:rPr>
+      </w:pPr>
+    </w:p>
+    <w:p>
+      <w:pPr>
+        <w:rPr>
+          <w:rFonts w:ascii="Times" w:hAnsi="Times"/>
+        </w:rPr>
+      </w:pPr>
+      <w:r>
+        <w:rPr>
+          <w:rFonts w:ascii="Times" w:hAnsi="Times"/>
+        </w:rPr>
+        <w:t xml:space="preserve">In Uruguay, the president cannot label urgent some bills like the budget, as well as bills that need the support of three fifths or two thirds of the chamber to become law. Furthermore, </w:t>
+      </w:r>
+      <w:r>
+        <w:rPr>
+          <w:rFonts w:ascii="Times" w:hAnsi="Times"/>
+        </w:rPr>
+        <w:t xml:space="preserve">only one bill at a time can be </w:t>
+      </w:r>
+      <w:r>
+        <w:rPr>
+          <w:rFonts w:ascii="Times" w:hAnsi="Times"/>
+        </w:rPr>
+        <w:t xml:space="preserve">declared </w:t>
+      </w:r>
+      <w:r>
+        <w:rPr>
+          <w:rFonts w:ascii="Times" w:hAnsi="Times"/>
+        </w:rPr>
+        <w:t>urgent</w:t>
+      </w:r>
+      <w:r>
+        <w:rPr>
+          <w:rFonts w:ascii="Times" w:hAnsi="Times"/>
+        </w:rPr>
+        <w:t xml:space="preserve"> and, more significantly, </w:t>
+      </w:r>
+      <w:r>
+        <w:rPr>
+          <w:rFonts w:ascii="Times" w:hAnsi="Times"/>
+        </w:rPr>
+        <w:t xml:space="preserve">each chamber can reject the “urgency” </w:t>
+      </w:r>
+      <w:r>
+        <w:rPr>
+          <w:rFonts w:ascii="Times" w:hAnsi="Times"/>
+        </w:rPr>
+        <w:t xml:space="preserve">label by a vote of three fifths of the membership. </w:t>
+      </w:r>
+      <w:r>
+        <w:rPr>
+          <w:rFonts w:ascii="Times" w:hAnsi="Times"/>
+        </w:rPr>
+        <w:t>However, i</w:t>
+      </w:r>
+      <w:r>
+        <w:rPr>
+          <w:rFonts w:ascii="Times" w:hAnsi="Times"/>
+        </w:rPr>
+        <w:t xml:space="preserve">f an urgent bill is not addressed by the </w:t>
+      </w:r>
+      <w:r>
+        <w:rPr>
+          <w:rFonts w:ascii="Times" w:hAnsi="Times"/>
+        </w:rPr>
+        <w:t xml:space="preserve">floor </w:t>
+      </w:r>
+      <w:r>
+        <w:rPr>
+          <w:rFonts w:ascii="Times" w:hAnsi="Times"/>
+        </w:rPr>
+        <w:t xml:space="preserve">within </w:t>
+      </w:r>
+      <w:r>
+        <w:rPr>
+          <w:rFonts w:ascii="Times" w:hAnsi="Times"/>
+        </w:rPr>
+        <w:t xml:space="preserve">a </w:t>
+      </w:r>
+      <w:r>
+        <w:rPr>
+          <w:rFonts w:ascii="Times" w:hAnsi="Times"/>
+        </w:rPr>
+        <w:t xml:space="preserve">maximum </w:t>
+      </w:r>
+      <w:r>
+        <w:rPr>
+          <w:rFonts w:ascii="Times" w:hAnsi="Times"/>
+        </w:rPr>
+        <w:t>of 100 days</w:t>
+      </w:r>
+      <w:r>
+        <w:rPr>
+          <w:rFonts w:ascii="Times" w:hAnsi="Times"/>
+        </w:rPr>
+        <w:t>, it becomes law automatically</w:t>
+      </w:r>
+      <w:r>
+        <w:rPr>
+          <w:rFonts w:ascii="Times" w:hAnsi="Times"/>
+        </w:rPr>
+        <w:t>.</w:t>
+      </w:r>
+    </w:p>
+    <w:p>
+      <w:pPr>
+        <w:rPr>
+          <w:rFonts w:ascii="Times" w:hAnsi="Times"/>
+        </w:rPr>
+      </w:pPr>
+    </w:p>
+    <w:p>
+      <w:pPr>
+        <w:rPr>
+          <w:rFonts w:ascii="Times" w:hAnsi="Times"/>
+        </w:rPr>
+      </w:pPr>
+      <w:r>
+        <w:rPr>
+          <w:rFonts w:ascii="Times" w:hAnsi="Times"/>
+        </w:rPr>
+        <w:t>In Ecuador, the 1998 and 2008 C</w:t>
+      </w:r>
+      <w:r>
+        <w:rPr>
+          <w:rFonts w:ascii="Times" w:hAnsi="Times"/>
+        </w:rPr>
+        <w:t xml:space="preserve">onstitution constrains the president </w:t>
+      </w:r>
+      <w:r>
+        <w:rPr>
+          <w:rFonts w:ascii="Times" w:hAnsi="Times"/>
+        </w:rPr>
+        <w:t>in that he can only</w:t>
+      </w:r>
+      <w:r>
+        <w:rPr>
+          <w:rFonts w:ascii="Times" w:hAnsi="Times"/>
+        </w:rPr>
+        <w:t xml:space="preserve"> label as urgent one bill at a time, and only those related to the economy</w:t>
+      </w:r>
+      <w:r>
+        <w:rPr>
+          <w:rFonts w:ascii="Times" w:hAnsi="Times"/>
+        </w:rPr>
+        <w:t>. Congress has 30 days to modify, approve or reject the urgent bill. Otherwise, it becomes law</w:t>
+      </w:r>
+      <w:r>
+        <w:rPr>
+          <w:rFonts w:ascii="Times" w:hAnsi="Times"/>
+        </w:rPr>
+        <w:t xml:space="preserve"> (</w:t>
+      </w:r>
+      <w:proofErr w:type="spellStart"/>
+      <w:r>
+        <w:rPr>
+          <w:rFonts w:ascii="Times" w:eastAsia="Times New Roman" w:hAnsi="Times" w:cs="Times New Roman"/>
+          <w:color w:val="211E1E"/>
+        </w:rPr>
+        <w:t>Morgensten</w:t>
+      </w:r>
+      <w:proofErr w:type="spellEnd"/>
+      <w:r>
+        <w:rPr>
+          <w:rFonts w:ascii="Times" w:eastAsia="Times New Roman" w:hAnsi="Times" w:cs="Times New Roman"/>
+          <w:color w:val="211E1E"/>
+        </w:rPr>
+        <w:t xml:space="preserve">, </w:t>
+      </w:r>
+      <w:proofErr w:type="spellStart"/>
+      <w:r>
+        <w:rPr>
+          <w:rFonts w:ascii="Times" w:eastAsia="Times New Roman" w:hAnsi="Times" w:cs="Times New Roman"/>
+          <w:color w:val="211E1E"/>
+        </w:rPr>
+        <w:t>Polga</w:t>
+      </w:r>
+      <w:proofErr w:type="spellEnd"/>
+      <w:r>
+        <w:rPr>
+          <w:rFonts w:ascii="Times" w:eastAsia="Times New Roman" w:hAnsi="Times" w:cs="Times New Roman"/>
+          <w:color w:val="211E1E"/>
+        </w:rPr>
+        <w:t xml:space="preserve">, and </w:t>
+      </w:r>
+      <w:proofErr w:type="spellStart"/>
+      <w:r>
+        <w:rPr>
+          <w:rFonts w:ascii="Times" w:eastAsia="Times New Roman" w:hAnsi="Times" w:cs="Times New Roman"/>
+          <w:color w:val="211E1E"/>
+        </w:rPr>
+        <w:t>Shair</w:t>
+      </w:r>
+      <w:proofErr w:type="spellEnd"/>
+      <w:r>
+        <w:rPr>
+          <w:rFonts w:ascii="Times" w:eastAsia="Times New Roman" w:hAnsi="Times" w:cs="Times New Roman"/>
+          <w:color w:val="211E1E"/>
+        </w:rPr>
+        <w:t xml:space="preserve">, </w:t>
+      </w:r>
+      <w:r>
+        <w:rPr>
+          <w:rFonts w:ascii="Times" w:eastAsia="Times New Roman" w:hAnsi="Times" w:cs="Times New Roman"/>
+          <w:color w:val="211E1E"/>
+        </w:rPr>
+        <w:t>2013)</w:t>
+      </w:r>
+      <w:r>
+        <w:rPr>
+          <w:rFonts w:ascii="Times" w:hAnsi="Times"/>
+        </w:rPr>
+        <w:t xml:space="preserve">. </w:t>
+      </w:r>
+    </w:p>
+    <w:p>
+      <w:pPr>
+        <w:rPr>
+          <w:rFonts w:ascii="Times" w:hAnsi="Times"/>
+        </w:rPr>
+      </w:pPr>
+    </w:p>
+    <w:p>
+      <w:pPr>
+        <w:rPr>
+          <w:rFonts w:ascii="Times" w:hAnsi="Times"/>
+        </w:rPr>
+      </w:pPr>
+      <w:r>
+        <w:rPr>
+          <w:rFonts w:ascii="Times" w:hAnsi="Times"/>
+        </w:rPr>
+        <w:t>Paraguay has the most permissive prerogatives for the president. The 1992 Constitution gives the president latitude to d</w:t>
+      </w:r>
+      <w:r>
+        <w:rPr>
+          <w:rFonts w:ascii="Times" w:hAnsi="Times"/>
+        </w:rPr>
+        <w:t>eclare urgent any type of bill,</w:t>
+      </w:r>
+      <w:r>
+        <w:rPr>
+          <w:rFonts w:ascii="Times" w:hAnsi="Times"/>
+        </w:rPr>
+        <w:t xml:space="preserve"> at any point during the legislative process. Each chamber has 30 days to make a decision. Otherwise, the bill becomes law. </w:t>
+      </w:r>
+    </w:p>
+    <w:p>
+      <w:pPr>
+        <w:rPr>
+          <w:rFonts w:ascii="Times" w:hAnsi="Times"/>
+        </w:rPr>
+      </w:pPr>
+    </w:p>
+    <w:p>
+      <w:pPr>
+        <w:pStyle w:val="NormalWeb"/>
+        <w:rPr>
+          <w:rFonts w:ascii="Times" w:hAnsi="Times"/>
+        </w:rPr>
+      </w:pPr>
+      <w:r>
+        <w:rPr>
+          <w:rFonts w:ascii="Times" w:hAnsi="Times"/>
+        </w:rPr>
+        <w:t>The U.S</w:t>
+      </w:r>
+      <w:r>
+        <w:rPr>
+          <w:rFonts w:ascii="Times" w:hAnsi="Times"/>
+        </w:rPr>
+        <w:t xml:space="preserve">. </w:t>
+      </w:r>
+      <w:r>
+        <w:rPr>
+          <w:rFonts w:ascii="Times" w:hAnsi="Times"/>
+        </w:rPr>
+        <w:t>case is a bit different as it</w:t>
+      </w:r>
+      <w:r>
+        <w:rPr>
+          <w:rFonts w:ascii="Times" w:hAnsi="Times"/>
+        </w:rPr>
+        <w:t xml:space="preserve"> grants presidents</w:t>
+      </w:r>
+      <w:r>
+        <w:rPr>
+          <w:rFonts w:ascii="Times" w:hAnsi="Times"/>
+        </w:rPr>
+        <w:t xml:space="preserve"> fast track authority on one issue, </w:t>
+      </w:r>
+      <w:r>
+        <w:rPr>
+          <w:rFonts w:ascii="Times" w:hAnsi="Times"/>
+        </w:rPr>
+        <w:t>international trade agreements. Under this authority,</w:t>
+      </w:r>
+      <w:r>
+        <w:rPr>
+          <w:rFonts w:ascii="Times" w:hAnsi="Times"/>
+        </w:rPr>
+        <w:t xml:space="preserve"> international trade agreements </w:t>
+      </w:r>
+      <w:r>
+        <w:rPr>
+          <w:rFonts w:ascii="Times" w:hAnsi="Times"/>
+        </w:rPr>
+        <w:t>are</w:t>
+      </w:r>
+      <w:r>
+        <w:rPr>
+          <w:rFonts w:ascii="Times" w:hAnsi="Times"/>
+        </w:rPr>
+        <w:t xml:space="preserve"> considered under </w:t>
+      </w:r>
+      <w:r>
+        <w:rPr>
+          <w:rFonts w:ascii="Times" w:hAnsi="Times"/>
+        </w:rPr>
+        <w:t>“</w:t>
+      </w:r>
+      <w:r>
+        <w:rPr>
+          <w:rFonts w:ascii="Times" w:hAnsi="Times"/>
+        </w:rPr>
+        <w:t>expedited legislative procedures</w:t>
+      </w:r>
+      <w:r>
+        <w:rPr>
+          <w:rFonts w:ascii="Times" w:hAnsi="Times"/>
+        </w:rPr>
+        <w:t xml:space="preserve">” (CRS:2015). </w:t>
+      </w:r>
+      <w:r>
+        <w:rPr>
+          <w:rFonts w:ascii="Times" w:hAnsi="Times"/>
+        </w:rPr>
+        <w:t xml:space="preserve">In this way, the chambers suspend their ordinary legislative procedures: once they reach the floor, agreements </w:t>
+      </w:r>
+      <w:r>
+        <w:rPr>
+          <w:rFonts w:ascii="Times" w:hAnsi="Times"/>
+        </w:rPr>
+        <w:t xml:space="preserve">cannot be amended </w:t>
+      </w:r>
+      <w:r>
+        <w:rPr>
+          <w:rFonts w:ascii="Times" w:hAnsi="Times"/>
+        </w:rPr>
+        <w:t xml:space="preserve">and have to be </w:t>
+      </w:r>
+      <w:r>
+        <w:rPr>
+          <w:rFonts w:ascii="Times" w:hAnsi="Times"/>
+        </w:rPr>
+        <w:t xml:space="preserve">debated </w:t>
+      </w:r>
+      <w:r>
+        <w:rPr>
+          <w:rFonts w:ascii="Times" w:hAnsi="Times"/>
+        </w:rPr>
+        <w:t>and</w:t>
+      </w:r>
+      <w:r>
+        <w:rPr>
+          <w:rFonts w:ascii="Times" w:hAnsi="Times"/>
+        </w:rPr>
+        <w:t xml:space="preserve"> approved within a certain period of time.  </w:t>
+      </w:r>
+      <w:r>
+        <w:rPr>
+          <w:rFonts w:ascii="Times" w:hAnsi="Times"/>
+        </w:rPr>
+        <w:t>On its par</w:t>
+      </w:r>
+      <w:r>
+        <w:rPr>
+          <w:rFonts w:ascii="Times" w:hAnsi="Times"/>
+        </w:rPr>
+        <w:t>t, the president needs to comm</w:t>
+      </w:r>
+      <w:r>
+        <w:rPr>
+          <w:rFonts w:ascii="Times" w:hAnsi="Times"/>
+        </w:rPr>
+        <w:t xml:space="preserve">it </w:t>
+      </w:r>
+      <w:r>
+        <w:rPr>
+          <w:rFonts w:ascii="Times" w:hAnsi="Times"/>
+        </w:rPr>
+        <w:t>to consult with the relevant committees during the negotiation p</w:t>
+      </w:r>
+      <w:r>
+        <w:rPr>
+          <w:rFonts w:ascii="Times" w:hAnsi="Times"/>
+        </w:rPr>
+        <w:t>rocess and to notify Congress ninety</w:t>
+      </w:r>
+      <w:r>
+        <w:rPr>
+          <w:rFonts w:ascii="Times" w:hAnsi="Times"/>
+        </w:rPr>
+        <w:t xml:space="preserve"> days before signing an agreement. </w:t>
+      </w:r>
+      <w:r>
+        <w:rPr>
+          <w:rFonts w:ascii="Times" w:hAnsi="Times"/>
+        </w:rPr>
+        <w:t>The idea behind fast track authority in these agreements is to increase the leverage of the</w:t>
+      </w:r>
+      <w:r>
+        <w:rPr>
+          <w:rFonts w:ascii="Times" w:hAnsi="Times"/>
+        </w:rPr>
+        <w:t xml:space="preserve"> president when negotiating them</w:t>
+      </w:r>
+      <w:r>
+        <w:rPr>
+          <w:rFonts w:ascii="Times" w:hAnsi="Times"/>
+        </w:rPr>
+        <w:t>: other countries know that whatever agreement they reach, it will be approved fast and unamended.  The expedited legislative procedures under fast track were first included in the Trade Act of 1974</w:t>
+      </w:r>
+      <w:r>
+        <w:rPr>
+          <w:rFonts w:ascii="Times" w:hAnsi="Times"/>
+        </w:rPr>
+        <w:t>, and modified a few times after that.</w:t>
+      </w:r>
+      <w:r>
+        <w:rPr>
+          <w:rStyle w:val="FootnoteReference"/>
+          <w:rFonts w:ascii="Times" w:hAnsi="Times"/>
+        </w:rPr>
+        <w:footnoteReference w:id="1"/>
+      </w:r>
+      <w:r>
+        <w:rPr>
+          <w:rFonts w:ascii="Times" w:hAnsi="Times"/>
+        </w:rPr>
+        <w:t xml:space="preserve"> </w:t>
+      </w:r>
+      <w:r>
+        <w:rPr>
+          <w:rFonts w:ascii="Times" w:hAnsi="Times"/>
+        </w:rPr>
+        <w:t xml:space="preserve">An important element in this fast track authority </w:t>
+      </w:r>
+      <w:r>
+        <w:rPr>
+          <w:rFonts w:ascii="Times" w:hAnsi="Times"/>
+        </w:rPr>
+        <w:t xml:space="preserve">is that it is </w:t>
+      </w:r>
+      <w:r>
+        <w:rPr>
+          <w:rFonts w:ascii="Times" w:hAnsi="Times"/>
+        </w:rPr>
+        <w:t xml:space="preserve">subject to time limits. </w:t>
+      </w:r>
+      <w:r>
+        <w:rPr>
+          <w:rFonts w:ascii="Times" w:hAnsi="Times"/>
+        </w:rPr>
+        <w:t>I</w:t>
+      </w:r>
+      <w:r>
+        <w:rPr>
+          <w:rFonts w:ascii="Times" w:hAnsi="Times"/>
+        </w:rPr>
+        <w:t xml:space="preserve">n 1974, Congress granted the president this authority for five years, ending in January 1980. </w:t>
+      </w:r>
+      <w:r>
+        <w:rPr>
+          <w:rFonts w:ascii="Times" w:hAnsi="Times"/>
+        </w:rPr>
+        <w:t xml:space="preserve">Congress renewed this authority various times, interrupting </w:t>
+      </w:r>
+      <w:r>
+        <w:rPr>
+          <w:rFonts w:ascii="Times" w:hAnsi="Times"/>
+        </w:rPr>
+        <w:t xml:space="preserve">it for 8 years </w:t>
+      </w:r>
+      <w:r>
+        <w:rPr>
+          <w:rFonts w:ascii="Times" w:hAnsi="Times"/>
+        </w:rPr>
+        <w:t xml:space="preserve">from 1994 until the Trade Act of 2002, in which a Republican majority granted fast track authority to president George W. Bush.  </w:t>
+      </w:r>
+      <w:r>
+        <w:rPr>
+          <w:rFonts w:ascii="Times" w:hAnsi="Times"/>
+        </w:rPr>
+        <w:t xml:space="preserve">This authority expired in 2007, although it remained in effect until 2011 for those agreements that were already under </w:t>
+      </w:r>
+      <w:r>
+        <w:rPr>
+          <w:rFonts w:ascii="Times" w:hAnsi="Times"/>
+        </w:rPr>
+        <w:lastRenderedPageBreak/>
+        <w:t xml:space="preserve">negotiation. Obama requested the renewal of fast track authority immediately after that, but it was only granted it in 2015. </w:t>
+      </w:r>
+    </w:p>
+    <w:p>
+      <w:pPr>
+        <w:rPr>
+          <w:rFonts w:ascii="Times" w:hAnsi="Times"/>
+        </w:rPr>
+      </w:pPr>
+    </w:p>
+    <w:p>
+      <w:pPr>
+        <w:rPr>
+          <w:rFonts w:ascii="Times" w:hAnsi="Times"/>
+        </w:rPr>
+      </w:pPr>
+    </w:p>
+    <w:p>
+      <w:pPr>
+        <w:rPr>
+          <w:rFonts w:ascii="Times" w:hAnsi="Times"/>
+        </w:rPr>
+      </w:pPr>
+      <w:r>
+        <w:rPr>
+          <w:rFonts w:ascii="Times" w:hAnsi="Times"/>
+        </w:rPr>
+        <w:t xml:space="preserve">The literature analyzing president’s fast track authority in the US tries to understand the conditions under which Congress </w:t>
+      </w:r>
+      <w:r>
+        <w:rPr>
+          <w:rFonts w:ascii="Times" w:hAnsi="Times"/>
+        </w:rPr>
+        <w:t>will delegate this authority to</w:t>
+      </w:r>
+      <w:r>
+        <w:rPr>
+          <w:rFonts w:ascii="Times" w:hAnsi="Times"/>
+        </w:rPr>
+        <w:t xml:space="preserve"> the President.  </w:t>
+      </w:r>
+      <w:r>
+        <w:rPr>
+          <w:rFonts w:ascii="Times" w:hAnsi="Times"/>
+        </w:rPr>
+        <w:t xml:space="preserve">Some </w:t>
+      </w:r>
+      <w:r>
+        <w:rPr>
+          <w:rFonts w:ascii="Times" w:hAnsi="Times"/>
+        </w:rPr>
+        <w:t>scholars argue that legislators prefer to delegate trade authority on the president because the president is better able to resist the pressures from interest groups. Thus, legislators tie their hands and insulate themselv</w:t>
+      </w:r>
+      <w:r>
+        <w:rPr>
+          <w:rFonts w:ascii="Times" w:hAnsi="Times"/>
+        </w:rPr>
+        <w:t xml:space="preserve">es from these lobbying efforts (e.g.; </w:t>
+      </w:r>
+      <w:proofErr w:type="spellStart"/>
+      <w:r>
+        <w:rPr>
+          <w:rFonts w:ascii="Times" w:hAnsi="Times"/>
+        </w:rPr>
+        <w:t>Destler</w:t>
+      </w:r>
+      <w:proofErr w:type="spellEnd"/>
+      <w:r>
+        <w:rPr>
+          <w:rFonts w:ascii="Times" w:hAnsi="Times"/>
+        </w:rPr>
+        <w:t xml:space="preserve"> 1992). </w:t>
+      </w:r>
+      <w:r>
+        <w:rPr>
+          <w:rFonts w:ascii="Times" w:hAnsi="Times"/>
+        </w:rPr>
+        <w:t xml:space="preserve"> </w:t>
+      </w:r>
+      <w:r>
+        <w:rPr>
+          <w:rFonts w:ascii="Times" w:hAnsi="Times"/>
+        </w:rPr>
+        <w:t>Others argue that even though legislators delegate this authority, they still have mechanisms to control the president through oversight and procedural constraints</w:t>
+      </w:r>
+      <w:r>
+        <w:rPr>
+          <w:rFonts w:ascii="Times" w:hAnsi="Times"/>
+        </w:rPr>
+        <w:t xml:space="preserve">(e.g.; </w:t>
+      </w:r>
+      <w:proofErr w:type="spellStart"/>
+      <w:r>
+        <w:rPr>
+          <w:rFonts w:ascii="Times" w:hAnsi="Times"/>
+        </w:rPr>
+        <w:t>Kiewiet</w:t>
+      </w:r>
+      <w:proofErr w:type="spellEnd"/>
+      <w:r>
+        <w:rPr>
+          <w:rFonts w:ascii="Times" w:hAnsi="Times"/>
+        </w:rPr>
+        <w:t xml:space="preserve"> and </w:t>
+      </w:r>
+      <w:proofErr w:type="spellStart"/>
+      <w:r>
+        <w:rPr>
+          <w:rFonts w:ascii="Times" w:hAnsi="Times"/>
+        </w:rPr>
+        <w:t>McCubbins</w:t>
+      </w:r>
+      <w:proofErr w:type="spellEnd"/>
+      <w:r>
+        <w:rPr>
+          <w:rFonts w:ascii="Times" w:hAnsi="Times"/>
+        </w:rPr>
+        <w:t xml:space="preserve"> 1991)</w:t>
+      </w:r>
+      <w:r>
+        <w:rPr>
+          <w:rFonts w:ascii="Times" w:hAnsi="Times"/>
+        </w:rPr>
+        <w:t xml:space="preserve">. </w:t>
+      </w:r>
+      <w:r>
+        <w:rPr>
+          <w:rFonts w:ascii="Times" w:hAnsi="Times"/>
+        </w:rPr>
+        <w:t xml:space="preserve">In a more nuanced view, Lohman and O’Halloran </w:t>
+      </w:r>
+      <w:r>
+        <w:rPr>
+          <w:rFonts w:ascii="Times" w:hAnsi="Times"/>
+        </w:rPr>
+        <w:t xml:space="preserve">(1994) argue that Congress </w:t>
+      </w:r>
+      <w:r>
+        <w:rPr>
+          <w:rFonts w:ascii="Times" w:hAnsi="Times"/>
+        </w:rPr>
+        <w:t>constrain</w:t>
+      </w:r>
+      <w:r>
+        <w:rPr>
+          <w:rFonts w:ascii="Times" w:hAnsi="Times"/>
+        </w:rPr>
+        <w:t>s</w:t>
+      </w:r>
+      <w:r>
+        <w:rPr>
+          <w:rFonts w:ascii="Times" w:hAnsi="Times"/>
+        </w:rPr>
+        <w:t xml:space="preserve"> the president under divided government and when partisan conflict is high. </w:t>
+      </w:r>
+    </w:p>
+    <w:p>
+      <w:pPr>
+        <w:rPr>
+          <w:rFonts w:ascii="Times" w:hAnsi="Times"/>
+        </w:rPr>
+      </w:pPr>
+    </w:p>
+    <w:p>
+      <w:pPr>
+        <w:rPr>
+          <w:rFonts w:ascii="Times" w:hAnsi="Times"/>
+        </w:rPr>
+      </w:pPr>
+      <w:r>
+        <w:rPr>
+          <w:rFonts w:ascii="Times" w:hAnsi="Times"/>
+        </w:rPr>
+        <w:t>In an excellent, but  very provocative book</w:t>
+      </w:r>
+      <w:r>
+        <w:rPr>
+          <w:rFonts w:ascii="Times" w:hAnsi="Times"/>
+        </w:rPr>
+        <w:t>, \</w:t>
+      </w:r>
+      <w:proofErr w:type="spellStart"/>
+      <w:r>
+        <w:rPr>
+          <w:rFonts w:ascii="Times" w:hAnsi="Times"/>
+        </w:rPr>
+        <w:t>citet</w:t>
+      </w:r>
+      <w:proofErr w:type="spellEnd"/>
+      <w:r>
+        <w:rPr>
+          <w:rFonts w:ascii="Times" w:hAnsi="Times"/>
+        </w:rPr>
+        <w:t xml:space="preserve">[][:145]{howell.moe.Relic2016} </w:t>
+      </w:r>
+      <w:r>
+        <w:rPr>
+          <w:rFonts w:ascii="Times" w:hAnsi="Times"/>
+        </w:rPr>
+        <w:t>make</w:t>
+      </w:r>
+      <w:r>
+        <w:rPr>
+          <w:rFonts w:ascii="Times" w:hAnsi="Times"/>
+        </w:rPr>
+        <w:t xml:space="preserve"> an argument in favor of </w:t>
+      </w:r>
+      <w:r>
+        <w:rPr>
+          <w:rFonts w:ascii="Times" w:hAnsi="Times"/>
+        </w:rPr>
+        <w:t>giving US presidents with</w:t>
+      </w:r>
+      <w:r>
+        <w:rPr>
+          <w:rFonts w:ascii="Times" w:hAnsi="Times"/>
+        </w:rPr>
+        <w:t xml:space="preserve"> fast-track authority</w:t>
+      </w:r>
+      <w:r>
+        <w:rPr>
+          <w:rFonts w:ascii="Times" w:hAnsi="Times"/>
+        </w:rPr>
+        <w:t xml:space="preserve"> in all realms of policies, not just trade agreements</w:t>
+      </w:r>
+      <w:r>
+        <w:rPr>
+          <w:rFonts w:ascii="Times" w:hAnsi="Times"/>
+        </w:rPr>
+        <w:t>. They argue</w:t>
+      </w:r>
+      <w:r>
+        <w:rPr>
+          <w:rFonts w:ascii="Times" w:hAnsi="Times"/>
+        </w:rPr>
+        <w:t xml:space="preserve"> that in order to have a coherent and</w:t>
+      </w:r>
+      <w:r>
+        <w:rPr>
+          <w:rFonts w:ascii="Times" w:hAnsi="Times"/>
+        </w:rPr>
+        <w:t xml:space="preserve"> effective government, </w:t>
+      </w:r>
+      <w:r>
+        <w:rPr>
+          <w:rFonts w:ascii="Times" w:hAnsi="Times"/>
+        </w:rPr>
+        <w:t xml:space="preserve">a constitutional reform </w:t>
+      </w:r>
+      <w:r>
+        <w:rPr>
+          <w:rFonts w:ascii="Times" w:hAnsi="Times"/>
+        </w:rPr>
+        <w:t>needs to put the president at the center of the legislative process by giving her fast-track powers: ``presidents sh</w:t>
+      </w:r>
+      <w:bookmarkStart w:id="0" w:name="_GoBack"/>
+      <w:bookmarkEnd w:id="0"/>
+      <w:r>
+        <w:rPr>
+          <w:rFonts w:ascii="Times" w:hAnsi="Times"/>
+        </w:rPr>
+        <w:t>ould be granted enhanced agenda-setting powers to propose bills to Congress, which Congress should then be required to vote on without amendment, on a strictly majoritarian basis, within a fixed period of time. [...] [T]he Constitution would be amended to grant the president \</w:t>
+      </w:r>
+      <w:proofErr w:type="spellStart"/>
+      <w:r>
+        <w:rPr>
+          <w:rFonts w:ascii="Times" w:hAnsi="Times"/>
+        </w:rPr>
+        <w:t>emph</w:t>
+      </w:r>
+      <w:proofErr w:type="spellEnd"/>
+      <w:r>
+        <w:rPr>
+          <w:rFonts w:ascii="Times" w:hAnsi="Times"/>
+        </w:rPr>
+        <w:t>{permanent} fast-track authority over \</w:t>
+      </w:r>
+      <w:proofErr w:type="spellStart"/>
+      <w:r>
+        <w:rPr>
+          <w:rFonts w:ascii="Times" w:hAnsi="Times"/>
+        </w:rPr>
+        <w:t>emph</w:t>
+      </w:r>
+      <w:proofErr w:type="spellEnd"/>
+      <w:r>
+        <w:rPr>
+          <w:rFonts w:ascii="Times" w:hAnsi="Times"/>
+        </w:rPr>
+        <w:t>{all} policy matters (including budgets and appointments).''</w:t>
+      </w:r>
+      <w:r>
+        <w:rPr>
+          <w:rFonts w:ascii="Times" w:hAnsi="Times"/>
+        </w:rPr>
+        <w:t xml:space="preserve"> If Congress fails to act with a certain period of time, then </w:t>
+      </w:r>
+      <w:r>
+        <w:rPr>
+          <w:rFonts w:ascii="Times" w:hAnsi="Times"/>
+        </w:rPr>
+        <w:t xml:space="preserve">the presidential proposal should become law. This reform would make the US closer to the design of Uruguay, Ecuador, or Paraguay in Latin America. </w:t>
+      </w:r>
+    </w:p>
+    <w:p>
+      <w:pPr>
+        <w:rPr>
+          <w:rFonts w:ascii="Times" w:hAnsi="Times"/>
+        </w:rPr>
+      </w:pPr>
+    </w:p>
+    <w:p>
+      <w:pPr>
+        <w:rPr>
+          <w:rFonts w:ascii="Times" w:hAnsi="Times"/>
+        </w:rPr>
+      </w:pPr>
     </w:p>
     <w:p/>
-    <w:p>
-      <w:r>
-        <w:t xml:space="preserve">As mentioned above, the details regarding fast track authority vary across countries.  </w:t>
-      </w:r>
-      <w:r>
-        <w:t xml:space="preserve">In general, fast track authority can be classified depending on whether Congress has to vote on the bill for it to become law, or if the bill becomes law if Congress does not act within a certain number of days. </w:t>
-      </w:r>
-    </w:p>
+    <w:p/>
+    <w:p/>
+    <w:p/>
+    <w:p/>
+    <w:p/>
+    <w:p/>
+    <w:p/>
+    <w:p/>
     <w:p/>
     <w:p>
       <w:r>
-        <w:t xml:space="preserve">Among the countries where urgent bills need congressional approval is </w:t>
-      </w:r>
-      <w:r>
-        <w:t xml:space="preserve">Colombia </w:t>
-      </w:r>
-      <w:r>
-        <w:t>(art. 163, Colombia Constitution), the</w:t>
-      </w:r>
-      <w:r>
-        <w:t xml:space="preserve"> closest to Chile, as the legislature has to approve or reject the urgent bill within 30 days (for each chamber)</w:t>
-      </w:r>
-      <w:r>
-        <w:t xml:space="preserve">. The key element in Colombia is that </w:t>
-      </w:r>
-      <w:r>
-        <w:t>there is no reversion point if the legislature does not act within that time</w:t>
-      </w:r>
-      <w:r>
-        <w:t xml:space="preserve"> (Nolte 2003)</w:t>
-      </w:r>
-      <w:r>
-        <w:t>.</w:t>
-      </w:r>
-      <w:r>
-        <w:rPr>
-          <w:rStyle w:val="FootnoteReference"/>
-        </w:rPr>
-        <w:footnoteReference w:id="1"/>
-      </w:r>
-      <w:r>
-        <w:t xml:space="preserve"> </w:t>
-      </w:r>
-      <w:r>
-        <w:t>In Colombia, the president can attach the urgent label to any kind of bill, even the annual budget. In Brazil,  if Congress does not make a decision over the urgent bill win 45 days, Congress comes to a halt until it votes on the bill (art. 64, Brazil Constitution).</w:t>
-      </w:r>
-    </w:p>
-    <w:p/>
-    <w:p>
-      <w:r>
-        <w:t xml:space="preserve">In other three countries (Uruguay, Ecuador, and Paraguay), </w:t>
-      </w:r>
-      <w:r>
-        <w:t xml:space="preserve">the specific details of </w:t>
-      </w:r>
-      <w:r>
-        <w:t xml:space="preserve">fast track authority </w:t>
-      </w:r>
-      <w:r>
-        <w:t>confer the President greater power</w:t>
-      </w:r>
-      <w:r>
-        <w:t xml:space="preserve"> because if Congress does not act within a certain number of days, the bill immediately becomes law. This type of urgency increases significantly the legislative powers of the president, as it allows </w:t>
-      </w:r>
-      <w:r>
-        <w:t>her</w:t>
-      </w:r>
-      <w:r>
-        <w:t xml:space="preserve"> to change the status quo with a “law” without any congressional action. However, </w:t>
-      </w:r>
-      <w:r>
-        <w:t xml:space="preserve">these countries do have some institutional mechanisms that attempt to control the presidential power. In Uruguay, the president cannot label urgent some bills like the budget, as well as bills that need the support of three fifths or two thirds of the chamber to become law. Furthermore, </w:t>
-      </w:r>
-      <w:r>
-        <w:t xml:space="preserve">only one bill at a time can be </w:t>
-      </w:r>
-      <w:r>
-        <w:t xml:space="preserve">declared </w:t>
-      </w:r>
-      <w:r>
-        <w:t>urgent</w:t>
-      </w:r>
-      <w:r>
-        <w:t xml:space="preserve"> and, more significantly, </w:t>
-      </w:r>
-      <w:r>
-        <w:t xml:space="preserve">each chamber can reject the “urgency” </w:t>
-      </w:r>
-      <w:r>
-        <w:t xml:space="preserve">label by a vote of three fifths of the membership. </w:t>
-      </w:r>
-    </w:p>
-    <w:p/>
-    <w:p>
-      <w:r>
-        <w:t xml:space="preserve">In Ecuador, the 1998 constitution constrains the president </w:t>
-      </w:r>
-      <w:r>
-        <w:t xml:space="preserve">in that he can only label as urgent bills related the economy, and one bill at a time. Congress has 30 days to modify, approve or reject the urgent bill. Otherwise, it becomes law. </w:t>
-      </w:r>
-    </w:p>
-    <w:p/>
-    <w:p>
-      <w:r>
-        <w:t xml:space="preserve">Paraguay has the most permissive prerogatives for the president. The 1992 Constitution gives the president latitude to declare urgent any type of bill,  at any point during the legislative process. Each chamber has 30 days to make a decision. Otherwise, the bill becomes law. </w:t>
+        <w:t xml:space="preserve">In an article explaining the different powers of Presidents, </w:t>
+      </w:r>
+      <w:proofErr w:type="spellStart"/>
+      <w:r>
+        <w:t>Colomer</w:t>
+      </w:r>
+      <w:proofErr w:type="spellEnd"/>
+      <w:r>
+        <w:t xml:space="preserve"> and </w:t>
+      </w:r>
+      <w:proofErr w:type="spellStart"/>
+      <w:r>
+        <w:t>Negretto</w:t>
+      </w:r>
+      <w:proofErr w:type="spellEnd"/>
+      <w:r>
+        <w:t xml:space="preserve"> (2003)</w:t>
       </w:r>
     </w:p>
     <w:p/>
@@ -120,424 +1981,91 @@
       <w:pPr>
         <w:pStyle w:val="NormalWeb"/>
         <w:rPr>
-          <w:rFonts w:ascii="TimesNewRoman" w:hAnsi="TimesNewRoman"/>
-          <w:sz w:val="22"/>
-          <w:szCs w:val="22"/>
+          <w:rFonts w:ascii="NewsGothic" w:hAnsi="NewsGothic"/>
+          <w:sz w:val="18"/>
+          <w:szCs w:val="18"/>
         </w:rPr>
       </w:pPr>
       <w:r>
-        <w:t xml:space="preserve">The U.S. also grants its president with fast track authority on one issue, </w:t>
-      </w:r>
-      <w:r>
-        <w:t>international trade agreements. Under this authority,</w:t>
-      </w:r>
-      <w:r>
-        <w:rPr>
-          <w:rFonts w:ascii="TimesNewRoman" w:hAnsi="TimesNewRoman"/>
-          <w:sz w:val="22"/>
-          <w:szCs w:val="22"/>
-        </w:rPr>
-        <w:t xml:space="preserve"> international trade agreements </w:t>
-      </w:r>
-      <w:r>
-        <w:rPr>
-          <w:rFonts w:ascii="TimesNewRoman" w:hAnsi="TimesNewRoman"/>
-          <w:sz w:val="22"/>
-          <w:szCs w:val="22"/>
-        </w:rPr>
-        <w:t>are</w:t>
-      </w:r>
-      <w:r>
-        <w:rPr>
-          <w:rFonts w:ascii="TimesNewRoman" w:hAnsi="TimesNewRoman"/>
-          <w:sz w:val="22"/>
-          <w:szCs w:val="22"/>
-        </w:rPr>
-        <w:t xml:space="preserve"> considered under </w:t>
-      </w:r>
-      <w:r>
-        <w:rPr>
-          <w:rFonts w:ascii="TimesNewRoman" w:hAnsi="TimesNewRoman"/>
-          <w:sz w:val="22"/>
-          <w:szCs w:val="22"/>
-        </w:rPr>
-        <w:t>“</w:t>
-      </w:r>
-      <w:r>
-        <w:rPr>
-          <w:rFonts w:ascii="TimesNewRoman" w:hAnsi="TimesNewRoman"/>
-          <w:sz w:val="22"/>
-          <w:szCs w:val="22"/>
-        </w:rPr>
-        <w:t>expedited legislative procedures</w:t>
-      </w:r>
-      <w:r>
-        <w:rPr>
-          <w:rFonts w:ascii="TimesNewRoman" w:hAnsi="TimesNewRoman"/>
-          <w:sz w:val="22"/>
-          <w:szCs w:val="22"/>
-        </w:rPr>
-        <w:t xml:space="preserve">” (CRS:2015). </w:t>
-      </w:r>
-      <w:r>
-        <w:rPr>
-          <w:rFonts w:ascii="TimesNewRoman" w:hAnsi="TimesNewRoman"/>
-          <w:sz w:val="22"/>
-          <w:szCs w:val="22"/>
-        </w:rPr>
-        <w:t xml:space="preserve">In this way, the chambers suspend their ordinary legislative procedures: once they reach the floor, agreements can be debated for a limited period of time, </w:t>
-      </w:r>
-      <w:r>
-        <w:rPr>
-          <w:rFonts w:ascii="TimesNewRoman" w:hAnsi="TimesNewRoman"/>
-          <w:sz w:val="22"/>
-          <w:szCs w:val="22"/>
-        </w:rPr>
-        <w:t xml:space="preserve">cannot be </w:t>
-      </w:r>
-      <w:r>
-        <w:rPr>
-          <w:rFonts w:ascii="TimesNewRoman" w:hAnsi="TimesNewRoman"/>
-          <w:sz w:val="22"/>
-          <w:szCs w:val="22"/>
-        </w:rPr>
-        <w:lastRenderedPageBreak/>
-        <w:t xml:space="preserve">amended and have to be approved within a certain period of time.  </w:t>
-      </w:r>
-      <w:r>
-        <w:rPr>
-          <w:rFonts w:ascii="TimesNewRoman" w:hAnsi="TimesNewRoman"/>
-          <w:sz w:val="22"/>
-          <w:szCs w:val="22"/>
-        </w:rPr>
-        <w:t>On its par</w:t>
-      </w:r>
-      <w:r>
-        <w:rPr>
-          <w:rFonts w:ascii="TimesNewRoman" w:hAnsi="TimesNewRoman"/>
-          <w:sz w:val="22"/>
-          <w:szCs w:val="22"/>
-        </w:rPr>
-        <w:t>t, the president needs to comm</w:t>
-      </w:r>
-      <w:r>
-        <w:rPr>
-          <w:rFonts w:ascii="TimesNewRoman" w:hAnsi="TimesNewRoman"/>
-          <w:sz w:val="22"/>
-          <w:szCs w:val="22"/>
-        </w:rPr>
-        <w:t xml:space="preserve">it </w:t>
-      </w:r>
-      <w:r>
-        <w:rPr>
-          <w:rFonts w:ascii="TimesNewRoman" w:hAnsi="TimesNewRoman"/>
-          <w:sz w:val="22"/>
-          <w:szCs w:val="22"/>
-        </w:rPr>
-        <w:t xml:space="preserve">to consult with the relevant committees during the negotiation process and to notify Congress 90 days before signing an agreement. </w:t>
-      </w:r>
-      <w:r>
-        <w:rPr>
-          <w:rFonts w:ascii="TimesNewRoman" w:hAnsi="TimesNewRoman"/>
-          <w:sz w:val="22"/>
-          <w:szCs w:val="22"/>
-        </w:rPr>
-        <w:t>The idea behind fast track authority in these agreements is to increase the leverage of the president when negotiating such agreements: other countries know that whatever agreement they reach, it will be approved fast and unamended.  The expedited legislative procedures under fast track were first included in the Trade Act of 1974</w:t>
-      </w:r>
-      <w:r>
-        <w:rPr>
-          <w:rFonts w:ascii="TimesNewRoman" w:hAnsi="TimesNewRoman"/>
-          <w:sz w:val="22"/>
-          <w:szCs w:val="22"/>
-        </w:rPr>
-        <w:t>, and modified a few times after that.</w:t>
-      </w:r>
-      <w:r>
-        <w:rPr>
-          <w:rStyle w:val="FootnoteReference"/>
-          <w:rFonts w:ascii="TimesNewRoman" w:hAnsi="TimesNewRoman"/>
-          <w:sz w:val="22"/>
-          <w:szCs w:val="22"/>
-        </w:rPr>
-        <w:footnoteReference w:id="2"/>
-      </w:r>
-    </w:p>
-    <w:p>
-      <w:r>
-        <w:rPr>
-          <w:rFonts w:ascii="TimesNewRoman" w:hAnsi="TimesNewRoman"/>
-          <w:sz w:val="22"/>
-          <w:szCs w:val="22"/>
-        </w:rPr>
-        <w:t xml:space="preserve">An important element in this fast track authority </w:t>
-      </w:r>
-      <w:r>
-        <w:rPr>
-          <w:rFonts w:ascii="TimesNewRoman" w:hAnsi="TimesNewRoman"/>
-          <w:sz w:val="22"/>
-          <w:szCs w:val="22"/>
-        </w:rPr>
-        <w:t xml:space="preserve">is that it is </w:t>
-      </w:r>
-      <w:r>
-        <w:rPr>
-          <w:rFonts w:ascii="TimesNewRoman" w:hAnsi="TimesNewRoman"/>
-          <w:sz w:val="22"/>
-          <w:szCs w:val="22"/>
-        </w:rPr>
-        <w:t xml:space="preserve">subject to time limits. </w:t>
-      </w:r>
-      <w:r>
-        <w:rPr>
-          <w:rFonts w:ascii="TimesNewRoman" w:hAnsi="TimesNewRoman"/>
-          <w:sz w:val="22"/>
-          <w:szCs w:val="22"/>
-        </w:rPr>
-        <w:t>I</w:t>
-      </w:r>
-      <w:r>
-        <w:rPr>
-          <w:rFonts w:ascii="TimesNewRoman" w:hAnsi="TimesNewRoman"/>
-          <w:sz w:val="22"/>
-          <w:szCs w:val="22"/>
-        </w:rPr>
-        <w:t xml:space="preserve">n 1974, Congress granted the president this authority for five years, ending in January 1980. </w:t>
-      </w:r>
-      <w:r>
-        <w:rPr>
-          <w:rFonts w:ascii="TimesNewRoman" w:hAnsi="TimesNewRoman"/>
-          <w:sz w:val="22"/>
-          <w:szCs w:val="22"/>
-        </w:rPr>
-        <w:t xml:space="preserve">Congress renewed this authority various times, interrupting </w:t>
-      </w:r>
-      <w:r>
-        <w:rPr>
-          <w:rFonts w:ascii="TimesNewRoman" w:hAnsi="TimesNewRoman"/>
-          <w:sz w:val="22"/>
-          <w:szCs w:val="22"/>
-        </w:rPr>
-        <w:t xml:space="preserve">it for 8 years </w:t>
-      </w:r>
-      <w:r>
-        <w:rPr>
-          <w:rFonts w:ascii="TimesNewRoman" w:hAnsi="TimesNewRoman"/>
-          <w:sz w:val="22"/>
-          <w:szCs w:val="22"/>
-        </w:rPr>
-        <w:t xml:space="preserve">from 1994 until the Trade Act of 2002, in which a Republican majority granted fast track authority to president George W. Bush.  </w:t>
-      </w:r>
-      <w:r>
-        <w:rPr>
-          <w:rFonts w:ascii="TimesNewRoman" w:hAnsi="TimesNewRoman"/>
-          <w:sz w:val="22"/>
-          <w:szCs w:val="22"/>
-        </w:rPr>
-        <w:t xml:space="preserve">This authority expired in 2007, although it remained in effect until 2011 for those agreements that were already under negotiation. Obama requested the renewal of fast track authority immediately after that, but it was only granted it in 2015. </w:t>
-      </w:r>
-    </w:p>
-    <w:p/>
-    <w:p>
-      <w:r>
-        <w:t xml:space="preserve">The literature analyzing president’s fast track authority in the US tries to understand the conditions under which Congress </w:t>
-      </w:r>
-      <w:r>
-        <w:t>will delegate this authority to</w:t>
-      </w:r>
-      <w:r>
-        <w:t xml:space="preserve"> the President.  </w:t>
-      </w:r>
-      <w:r>
-        <w:t xml:space="preserve">Some </w:t>
-      </w:r>
-      <w:r>
-        <w:t>scholars argue that legislators prefer to delegate trade authority on the president because the president is better able to resist the pressures from interest groups. Thus, legislators tie their hands and insulate themselv</w:t>
-      </w:r>
-      <w:r>
-        <w:t xml:space="preserve">es from these lobbying efforts (e.g.; </w:t>
-      </w:r>
-      <w:proofErr w:type="spellStart"/>
-      <w:r>
-        <w:t>Destler</w:t>
-      </w:r>
-      <w:proofErr w:type="spellEnd"/>
-      <w:r>
-        <w:t xml:space="preserve"> 1992). </w:t>
-      </w:r>
-      <w:r>
-        <w:t xml:space="preserve"> </w:t>
-      </w:r>
-      <w:r>
-        <w:t>Others argue that even though legislators delegate this authority, they still have mechanisms to control the president through oversight and procedural constraints</w:t>
-      </w:r>
-      <w:r>
-        <w:t xml:space="preserve">(e.g.; </w:t>
-      </w:r>
-      <w:proofErr w:type="spellStart"/>
-      <w:r>
-        <w:t>Kiewiet</w:t>
-      </w:r>
-      <w:proofErr w:type="spellEnd"/>
-      <w:r>
-        <w:t xml:space="preserve"> and </w:t>
-      </w:r>
-      <w:proofErr w:type="spellStart"/>
-      <w:r>
-        <w:t>McCubbins</w:t>
-      </w:r>
-      <w:proofErr w:type="spellEnd"/>
-      <w:r>
-        <w:t xml:space="preserve"> 1991)</w:t>
-      </w:r>
-      <w:r>
-        <w:t xml:space="preserve">. </w:t>
-      </w:r>
-      <w:r>
-        <w:t xml:space="preserve">In a more nuanced view, Lohman and O’Halloran (1994) argue that Congress will constrain the president under divided government and when partisan conflict is high. </w:t>
-      </w:r>
-    </w:p>
-    <w:p/>
-    <w:p/>
-    <w:p>
-      <w:r>
-        <w:t>With a very detail</w:t>
-      </w:r>
-      <w:r>
-        <w:t>ed</w:t>
-      </w:r>
-      <w:r>
-        <w:t xml:space="preserve"> description of the constitutional powers of the Latin American presidents, Garcia Montero argues that the more power presidents have to force the debate and vote on her proposals, </w:t>
-      </w:r>
-      <w:r>
-        <w:t>the greater</w:t>
-      </w:r>
-      <w:r>
-        <w:t xml:space="preserve"> the role </w:t>
-      </w:r>
-      <w:r>
-        <w:t>and influence of</w:t>
-      </w:r>
-      <w:r>
-        <w:t xml:space="preserve"> president in the legislative</w:t>
-      </w:r>
-      <w:r>
-        <w:t xml:space="preserve"> process. Garcia Montero creates a typology that classifies presidents in Latin America depending on the president’s fast track powers. She emphasizes the differences in the institutional design among the different countries, situating</w:t>
-      </w:r>
-      <w:r>
-        <w:t xml:space="preserve"> Colombia and Brazil as</w:t>
-      </w:r>
-      <w:r>
-        <w:t xml:space="preserve"> the least powerful</w:t>
-      </w:r>
-      <w:r>
-        <w:t xml:space="preserve">, and Paraguay as the most. </w:t>
-      </w:r>
-    </w:p>
-    <w:p/>
-    <w:p>
-      <w:r>
-        <w:t xml:space="preserve">In an article explaining the different powers of Presidents, </w:t>
-      </w:r>
-      <w:proofErr w:type="spellStart"/>
-      <w:r>
-        <w:t>Colomer</w:t>
-      </w:r>
-      <w:proofErr w:type="spellEnd"/>
-      <w:r>
-        <w:t xml:space="preserve"> and </w:t>
-      </w:r>
-      <w:proofErr w:type="spellStart"/>
-      <w:r>
-        <w:t>Negretto</w:t>
-      </w:r>
-      <w:proofErr w:type="spellEnd"/>
-      <w:r>
-        <w:t xml:space="preserve"> (2003)</w:t>
-      </w:r>
-    </w:p>
-    <w:p/>
-    <w:p>
-      <w:r>
-        <w:t xml:space="preserve">In an article analyzing Chile’s relationship between Congress and the president, </w:t>
-      </w:r>
-      <w:r>
-        <w:t xml:space="preserve">Nolte (2003:51) </w:t>
-      </w:r>
-      <w:r>
-        <w:t xml:space="preserve">argues </w:t>
-      </w:r>
-      <w:r>
-        <w:t xml:space="preserve">that fast track authority in Chile does not give </w:t>
-      </w:r>
-      <w:r>
-        <w:t>the president</w:t>
-      </w:r>
-      <w:r>
-        <w:t xml:space="preserve"> an important power to determine the fate of her initiatives. He claims that in Chile an urgent bill still needs congressional support to become law, so the size and discipline of the president’s congressional majority is more important than her institutional prerogative to declare bills urgent.  He also emphasizes that the President has no mechanism to sanction Congress if </w:t>
-      </w:r>
-      <w:r>
-        <w:t xml:space="preserve">the latter does not act within a certain number of days. </w:t>
+        <w:rPr>
+          <w:rFonts w:ascii="NewsGothic" w:hAnsi="NewsGothic"/>
+          <w:sz w:val="18"/>
+          <w:szCs w:val="18"/>
+        </w:rPr>
+        <w:t xml:space="preserve">Attempting to understand </w:t>
+      </w:r>
+      <w:r>
+        <w:rPr>
+          <w:rFonts w:ascii="NewsGothic" w:hAnsi="NewsGothic"/>
+          <w:sz w:val="18"/>
+          <w:szCs w:val="18"/>
+        </w:rPr>
+        <w:t xml:space="preserve">presidential success in the legislative arena, Aleman and </w:t>
+      </w:r>
+      <w:proofErr w:type="spellStart"/>
+      <w:r>
+        <w:rPr>
+          <w:rFonts w:ascii="NewsGothic" w:hAnsi="NewsGothic"/>
+          <w:sz w:val="18"/>
+          <w:szCs w:val="18"/>
+        </w:rPr>
+        <w:t>Navia</w:t>
+      </w:r>
+      <w:proofErr w:type="spellEnd"/>
+      <w:r>
+        <w:rPr>
+          <w:rFonts w:ascii="NewsGothic" w:hAnsi="NewsGothic"/>
+          <w:sz w:val="18"/>
+          <w:szCs w:val="18"/>
+        </w:rPr>
+        <w:t xml:space="preserve"> (2009)</w:t>
+      </w:r>
+      <w:r>
+        <w:rPr>
+          <w:rFonts w:ascii="NewsGothic" w:hAnsi="NewsGothic"/>
+          <w:sz w:val="18"/>
+          <w:szCs w:val="18"/>
+        </w:rPr>
+        <w:t xml:space="preserve">  argue that is one of the prerogatives used by the President. </w:t>
       </w:r>
     </w:p>
     <w:p>
       <w:pPr>
         <w:pStyle w:val="NormalWeb"/>
         <w:rPr>
+          <w:rFonts w:ascii="NewsGothic" w:hAnsi="NewsGothic"/>
+          <w:sz w:val="18"/>
+          <w:szCs w:val="18"/>
+        </w:rPr>
+      </w:pPr>
+    </w:p>
+    <w:p>
+      <w:pPr>
+        <w:pStyle w:val="NormalWeb"/>
+        <w:rPr>
           <w:rFonts w:ascii="AdvPS6F00" w:hAnsi="AdvPS6F00"/>
           <w:sz w:val="20"/>
           <w:szCs w:val="20"/>
         </w:rPr>
       </w:pPr>
-      <w:r>
-        <w:rPr>
-          <w:rFonts w:ascii="NewsGothic" w:hAnsi="NewsGothic"/>
-          <w:sz w:val="18"/>
-          <w:szCs w:val="18"/>
+      <w:proofErr w:type="spellStart"/>
+      <w:r>
+        <w:rPr>
+          <w:rFonts w:ascii="AdvPS6F00" w:hAnsi="AdvPS6F00"/>
+          <w:sz w:val="20"/>
+          <w:szCs w:val="20"/>
         </w:rPr>
         <w:lastRenderedPageBreak/>
-        <w:t xml:space="preserve">Attempting to understand </w:t>
-      </w:r>
-      <w:r>
-        <w:rPr>
-          <w:rFonts w:ascii="NewsGothic" w:hAnsi="NewsGothic"/>
-          <w:sz w:val="18"/>
-          <w:szCs w:val="18"/>
-        </w:rPr>
-        <w:t xml:space="preserve">presidential success in the legislative arena, Aleman and </w:t>
-      </w:r>
-      <w:proofErr w:type="spellStart"/>
-      <w:r>
-        <w:rPr>
-          <w:rFonts w:ascii="NewsGothic" w:hAnsi="NewsGothic"/>
-          <w:sz w:val="18"/>
-          <w:szCs w:val="18"/>
-        </w:rPr>
         <w:t>Navia</w:t>
       </w:r>
       <w:proofErr w:type="spellEnd"/>
       <w:r>
         <w:rPr>
-          <w:rFonts w:ascii="NewsGothic" w:hAnsi="NewsGothic"/>
-          <w:sz w:val="18"/>
-          <w:szCs w:val="18"/>
-        </w:rPr>
-        <w:t xml:space="preserve"> (2009)</w:t>
-      </w:r>
-      <w:r>
-        <w:rPr>
-          <w:rFonts w:ascii="NewsGothic" w:hAnsi="NewsGothic"/>
-          <w:sz w:val="18"/>
-          <w:szCs w:val="18"/>
-        </w:rPr>
-        <w:t xml:space="preserve">  argue that is one of the prerogatives used by the President. They argue that  “</w:t>
-      </w:r>
-      <w:r>
-        <w:rPr>
           <w:rFonts w:ascii="AdvPS6F00" w:hAnsi="AdvPS6F00"/>
           <w:sz w:val="20"/>
           <w:szCs w:val="20"/>
         </w:rPr>
-        <w:t>It may be employed as both a signaling device and a scheduling tool, prioritizing specific proposals in a busy env</w:t>
+        <w:t xml:space="preserve"> and Aleman: </w:t>
       </w:r>
       <w:r>
         <w:rPr>
@@ -545,6 +2073,14 @@
           <w:sz w:val="20"/>
           <w:szCs w:val="20"/>
         </w:rPr>
+        <w:t>and a scheduling tool, prioritizing specific proposals in a busy env</w:t>
+      </w:r>
+      <w:r>
+        <w:rPr>
+          <w:rFonts w:ascii="AdvPS6F00" w:hAnsi="AdvPS6F00"/>
+          <w:sz w:val="20"/>
+          <w:szCs w:val="20"/>
+        </w:rPr>
         <w:t>ironment, or in some cases com</w:t>
       </w:r>
       <w:r>
@@ -719,83 +2255,7 @@
           <w:sz w:val="20"/>
           <w:szCs w:val="20"/>
         </w:rPr>
-        <w:t xml:space="preserve">. </w:t>
-      </w:r>
-      <w:proofErr w:type="spellStart"/>
-      <w:r>
-        <w:rPr>
-          <w:rFonts w:ascii="AdvPS6F00" w:hAnsi="AdvPS6F00"/>
-          <w:sz w:val="20"/>
-          <w:szCs w:val="20"/>
-        </w:rPr>
-        <w:t>Thye</w:t>
-      </w:r>
-      <w:proofErr w:type="spellEnd"/>
-      <w:r>
-        <w:rPr>
-          <w:rFonts w:ascii="AdvPS6F00" w:hAnsi="AdvPS6F00"/>
-          <w:sz w:val="20"/>
-          <w:szCs w:val="20"/>
-        </w:rPr>
-        <w:t xml:space="preserve"> find that “</w:t>
-      </w:r>
-      <w:r>
-        <w:rPr>
-          <w:rFonts w:ascii="AdvPS6F00" w:hAnsi="AdvPS6F00"/>
-          <w:sz w:val="20"/>
-          <w:szCs w:val="20"/>
-        </w:rPr>
-        <w:t xml:space="preserve">bills that receive </w:t>
-      </w:r>
-      <w:r>
-        <w:rPr>
-          <w:rFonts w:ascii="AdvPS6F0B" w:hAnsi="AdvPS6F0B"/>
-          <w:sz w:val="20"/>
-          <w:szCs w:val="20"/>
-        </w:rPr>
-        <w:t xml:space="preserve">immediate </w:t>
-      </w:r>
-      <w:r>
-        <w:rPr>
-          <w:rFonts w:ascii="AdvPS6F00" w:hAnsi="AdvPS6F00"/>
-          <w:sz w:val="20"/>
-          <w:szCs w:val="20"/>
-        </w:rPr>
-        <w:t xml:space="preserve">and </w:t>
-      </w:r>
-      <w:proofErr w:type="spellStart"/>
-      <w:r>
-        <w:rPr>
-          <w:rFonts w:ascii="AdvPS6F0B" w:hAnsi="AdvPS6F0B"/>
-          <w:sz w:val="20"/>
-          <w:szCs w:val="20"/>
-        </w:rPr>
-        <w:t>suma</w:t>
-      </w:r>
-      <w:proofErr w:type="spellEnd"/>
-      <w:r>
-        <w:rPr>
-          <w:rFonts w:ascii="AdvPS6F0B" w:hAnsi="AdvPS6F0B"/>
-          <w:sz w:val="20"/>
-          <w:szCs w:val="20"/>
-        </w:rPr>
-        <w:t xml:space="preserve"> </w:t>
-      </w:r>
-      <w:r>
-        <w:rPr>
-          <w:rFonts w:ascii="AdvPS6F00" w:hAnsi="AdvPS6F00"/>
-          <w:sz w:val="20"/>
-          <w:szCs w:val="20"/>
-        </w:rPr>
-        <w:t>urgency motions appear significantly m</w:t>
-      </w:r>
-      <w:r>
-        <w:rPr>
-          <w:rFonts w:ascii="AdvPS6F00" w:hAnsi="AdvPS6F00"/>
-          <w:sz w:val="20"/>
-          <w:szCs w:val="20"/>
-        </w:rPr>
-        <w:t>ore likely to pass. These find</w:t>
+        <w:t>. These find</w:t>
       </w:r>
       <w:r>
         <w:rPr>
@@ -5707,7 +7167,6 @@
         <w:rPr>
           <w:rFonts w:ascii="Times-New-Roman" w:hAnsi="Times-New-Roman"/>
         </w:rPr>
-        <w:lastRenderedPageBreak/>
         <w:t>declarar</w:t>
       </w:r>
       <w:proofErr w:type="spellEnd"/>
@@ -5886,6 +7345,7 @@
         <w:rPr>
           <w:rFonts w:ascii="Times-New-Roman" w:hAnsi="Times-New-Roman"/>
         </w:rPr>
+        <w:lastRenderedPageBreak/>
         <w:t xml:space="preserve">Calvo and </w:t>
       </w:r>
       <w:proofErr w:type="spellStart"/>
@@ -6048,7 +7508,7 @@
           <w:sz w:val="20"/>
           <w:szCs w:val="20"/>
         </w:rPr>
-        <w:t>cabinet,directlyproposebills</w:t>
+        <w:t>cabinet,directlypropose</w:t>
       </w:r>
       <w:proofErr w:type="spellEnd"/>
       <w:r>
@@ -6060,18 +7520,51 @@
           <w:sz w:val="20"/>
           <w:szCs w:val="20"/>
         </w:rPr>
-        <w:t xml:space="preserve">, </w:t>
-      </w:r>
-      <w:proofErr w:type="spellStart"/>
+        <w:t xml:space="preserve"> </w:t>
+      </w:r>
       <w:r>
         <w:rPr>
           <w:rFonts w:ascii="Times" w:hAnsi="Times"/>
           <w:b/>
           <w:bCs/>
-          <w:sz w:val="20"/>
-          <w:szCs w:val="20"/>
-        </w:rPr>
-        <w:t>andacceleratetheirconsideration</w:t>
+          <w:position w:val="-2"/>
+          <w:sz w:val="20"/>
+          <w:szCs w:val="20"/>
+        </w:rPr>
+        <w:t xml:space="preserve">bills, </w:t>
+      </w:r>
+      <w:proofErr w:type="spellStart"/>
+      <w:r>
+        <w:rPr>
+          <w:rFonts w:ascii="Times" w:hAnsi="Times"/>
+          <w:b/>
+          <w:bCs/>
+          <w:sz w:val="20"/>
+          <w:szCs w:val="20"/>
+        </w:rPr>
+        <w:t>andaccelerate</w:t>
+      </w:r>
+      <w:proofErr w:type="spellEnd"/>
+      <w:r>
+        <w:rPr>
+          <w:rFonts w:ascii="Times" w:hAnsi="Times"/>
+          <w:b/>
+          <w:bCs/>
+          <w:sz w:val="20"/>
+          <w:szCs w:val="20"/>
+        </w:rPr>
+        <w:t xml:space="preserve"> </w:t>
+      </w:r>
+      <w:proofErr w:type="spellStart"/>
+      <w:r>
+        <w:rPr>
+          <w:rFonts w:ascii="Times" w:hAnsi="Times"/>
+          <w:b/>
+          <w:bCs/>
+          <w:sz w:val="20"/>
+          <w:szCs w:val="20"/>
+        </w:rPr>
+        <w:t>theirconsideration</w:t>
       </w:r>
       <w:proofErr w:type="spellEnd"/>
       <w:r>
@@ -6871,505 +8364,6 @@
       <w:pPr>
         <w:pStyle w:val="NormalWeb"/>
       </w:pPr>
-      <w:proofErr w:type="spellStart"/>
-      <w:r>
-        <w:rPr>
-          <w:rFonts w:ascii="Times" w:hAnsi="Times"/>
-          <w:b/>
-          <w:bCs/>
-          <w:sz w:val="20"/>
-          <w:szCs w:val="20"/>
-        </w:rPr>
-        <w:t>Figueiredo</w:t>
-      </w:r>
-      <w:proofErr w:type="spellEnd"/>
-      <w:r>
-        <w:rPr>
-          <w:rFonts w:ascii="Times" w:hAnsi="Times"/>
-          <w:b/>
-          <w:bCs/>
-          <w:sz w:val="20"/>
-          <w:szCs w:val="20"/>
-        </w:rPr>
-        <w:t xml:space="preserve"> and </w:t>
-      </w:r>
-      <w:proofErr w:type="spellStart"/>
-      <w:r>
-        <w:rPr>
-          <w:rFonts w:ascii="Times" w:hAnsi="Times"/>
-          <w:b/>
-          <w:bCs/>
-          <w:sz w:val="20"/>
-          <w:szCs w:val="20"/>
-        </w:rPr>
-        <w:t>Limongi</w:t>
-      </w:r>
-      <w:proofErr w:type="spellEnd"/>
-      <w:r>
-        <w:rPr>
-          <w:rFonts w:ascii="Times" w:hAnsi="Times"/>
-          <w:b/>
-          <w:bCs/>
-          <w:sz w:val="20"/>
-          <w:szCs w:val="20"/>
-        </w:rPr>
-        <w:t xml:space="preserve"> (2000, CP): “</w:t>
-      </w:r>
-      <w:r>
-        <w:rPr>
-          <w:rFonts w:ascii="Times" w:hAnsi="Times"/>
-          <w:b/>
-          <w:bCs/>
-          <w:position w:val="-2"/>
-          <w:sz w:val="20"/>
-          <w:szCs w:val="20"/>
-        </w:rPr>
-        <w:t xml:space="preserve">According </w:t>
-      </w:r>
-      <w:r>
-        <w:rPr>
-          <w:rFonts w:ascii="Times" w:hAnsi="Times"/>
-          <w:b/>
-          <w:bCs/>
-          <w:sz w:val="20"/>
-          <w:szCs w:val="20"/>
-        </w:rPr>
-        <w:t xml:space="preserve">to Article 64 of the </w:t>
-      </w:r>
-      <w:r>
-        <w:rPr>
-          <w:rFonts w:ascii="Times" w:hAnsi="Times"/>
-          <w:b/>
-          <w:bCs/>
-          <w:position w:val="-2"/>
-          <w:sz w:val="20"/>
-          <w:szCs w:val="20"/>
-        </w:rPr>
-        <w:t>constitution,</w:t>
-      </w:r>
-      <w:r>
-        <w:rPr>
-          <w:rFonts w:ascii="Times" w:hAnsi="Times"/>
-          <w:b/>
-          <w:bCs/>
-          <w:sz w:val="20"/>
-          <w:szCs w:val="20"/>
-        </w:rPr>
-        <w:t xml:space="preserve">the executive </w:t>
-      </w:r>
-      <w:r>
-        <w:rPr>
-          <w:rFonts w:ascii="Times" w:hAnsi="Times"/>
-          <w:b/>
-          <w:bCs/>
-          <w:position w:val="-2"/>
-          <w:sz w:val="20"/>
-          <w:szCs w:val="20"/>
-        </w:rPr>
-        <w:t xml:space="preserve">may </w:t>
-      </w:r>
-      <w:r>
-        <w:rPr>
-          <w:rFonts w:ascii="Times" w:hAnsi="Times"/>
-          <w:b/>
-          <w:bCs/>
-          <w:sz w:val="20"/>
-          <w:szCs w:val="20"/>
-        </w:rPr>
-        <w:t xml:space="preserve">demand </w:t>
-      </w:r>
-      <w:r>
-        <w:rPr>
-          <w:rFonts w:ascii="Times" w:hAnsi="Times"/>
-          <w:b/>
-          <w:bCs/>
-          <w:position w:val="-2"/>
-          <w:sz w:val="20"/>
-          <w:szCs w:val="20"/>
-        </w:rPr>
-        <w:t xml:space="preserve">urgency </w:t>
-      </w:r>
-      <w:r>
-        <w:rPr>
-          <w:rFonts w:ascii="Times" w:hAnsi="Times"/>
-          <w:b/>
-          <w:bCs/>
-          <w:sz w:val="20"/>
-          <w:szCs w:val="20"/>
-        </w:rPr>
-        <w:t xml:space="preserve">for the </w:t>
-      </w:r>
-      <w:proofErr w:type="spellStart"/>
-      <w:r>
-        <w:rPr>
-          <w:rFonts w:ascii="Times" w:hAnsi="Times"/>
-          <w:b/>
-          <w:bCs/>
-          <w:sz w:val="20"/>
-          <w:szCs w:val="20"/>
-        </w:rPr>
-        <w:t>considerationof</w:t>
-      </w:r>
-      <w:proofErr w:type="spellEnd"/>
-      <w:r>
-        <w:rPr>
-          <w:rFonts w:ascii="Times" w:hAnsi="Times"/>
-          <w:b/>
-          <w:bCs/>
-          <w:sz w:val="20"/>
-          <w:szCs w:val="20"/>
-        </w:rPr>
-        <w:t xml:space="preserve"> a bill at </w:t>
-      </w:r>
-      <w:r>
-        <w:rPr>
-          <w:rFonts w:ascii="Times" w:hAnsi="Times"/>
-          <w:b/>
-          <w:bCs/>
-          <w:position w:val="-2"/>
-          <w:sz w:val="20"/>
-          <w:szCs w:val="20"/>
-        </w:rPr>
-        <w:t xml:space="preserve">any </w:t>
-      </w:r>
-      <w:proofErr w:type="spellStart"/>
-      <w:r>
-        <w:rPr>
-          <w:rFonts w:ascii="Times" w:hAnsi="Times"/>
-          <w:b/>
-          <w:bCs/>
-          <w:sz w:val="20"/>
-          <w:szCs w:val="20"/>
-        </w:rPr>
-        <w:t>moment.The</w:t>
-      </w:r>
-      <w:proofErr w:type="spellEnd"/>
-      <w:r>
-        <w:rPr>
-          <w:rFonts w:ascii="Times" w:hAnsi="Times"/>
-          <w:b/>
-          <w:bCs/>
-          <w:sz w:val="20"/>
-          <w:szCs w:val="20"/>
-        </w:rPr>
-        <w:t xml:space="preserve"> </w:t>
-      </w:r>
-      <w:proofErr w:type="spellStart"/>
-      <w:r>
-        <w:rPr>
-          <w:rFonts w:ascii="Times" w:hAnsi="Times"/>
-          <w:b/>
-          <w:bCs/>
-          <w:position w:val="-2"/>
-          <w:sz w:val="20"/>
-          <w:szCs w:val="20"/>
-        </w:rPr>
-        <w:t>urgencyrequestedby</w:t>
-      </w:r>
-      <w:proofErr w:type="spellEnd"/>
-      <w:r>
-        <w:rPr>
-          <w:rFonts w:ascii="Times" w:hAnsi="Times"/>
-          <w:b/>
-          <w:bCs/>
-          <w:position w:val="-2"/>
-          <w:sz w:val="20"/>
-          <w:szCs w:val="20"/>
-        </w:rPr>
-        <w:t xml:space="preserve"> </w:t>
-      </w:r>
-      <w:r>
-        <w:rPr>
-          <w:rFonts w:ascii="Times" w:hAnsi="Times"/>
-          <w:b/>
-          <w:bCs/>
-          <w:sz w:val="20"/>
-          <w:szCs w:val="20"/>
-        </w:rPr>
-        <w:t xml:space="preserve">the </w:t>
-      </w:r>
-      <w:r>
-        <w:rPr>
-          <w:rFonts w:ascii="Times" w:hAnsi="Times"/>
-          <w:b/>
-          <w:bCs/>
-          <w:position w:val="-2"/>
-          <w:sz w:val="20"/>
-          <w:szCs w:val="20"/>
-        </w:rPr>
-        <w:t xml:space="preserve">president </w:t>
-      </w:r>
-      <w:r>
-        <w:rPr>
-          <w:rFonts w:ascii="Times" w:hAnsi="Times"/>
-          <w:b/>
-          <w:bCs/>
-          <w:sz w:val="20"/>
-          <w:szCs w:val="20"/>
-        </w:rPr>
-        <w:t xml:space="preserve">sets time limits for the bill's debate. Each house has at most </w:t>
-      </w:r>
-      <w:r>
-        <w:rPr>
-          <w:rFonts w:ascii="Times" w:hAnsi="Times"/>
-          <w:b/>
-          <w:bCs/>
-          <w:position w:val="-2"/>
-          <w:sz w:val="20"/>
-          <w:szCs w:val="20"/>
-        </w:rPr>
-        <w:t xml:space="preserve">forty-five days </w:t>
-      </w:r>
-      <w:r>
-        <w:rPr>
-          <w:rFonts w:ascii="Times" w:hAnsi="Times"/>
-          <w:b/>
-          <w:bCs/>
-          <w:sz w:val="20"/>
-          <w:szCs w:val="20"/>
-        </w:rPr>
-        <w:t xml:space="preserve">to vote </w:t>
-      </w:r>
-      <w:r>
-        <w:rPr>
-          <w:rFonts w:ascii="Times" w:hAnsi="Times"/>
-          <w:b/>
-          <w:bCs/>
-          <w:position w:val="2"/>
-          <w:sz w:val="20"/>
-          <w:szCs w:val="20"/>
-        </w:rPr>
-        <w:t xml:space="preserve">on the bill. </w:t>
-      </w:r>
-      <w:r>
-        <w:rPr>
-          <w:rFonts w:ascii="Times" w:hAnsi="Times"/>
-          <w:b/>
-          <w:bCs/>
-          <w:sz w:val="20"/>
-          <w:szCs w:val="20"/>
-        </w:rPr>
-        <w:t xml:space="preserve">Thus, </w:t>
-      </w:r>
-      <w:r>
-        <w:rPr>
-          <w:rFonts w:ascii="Times" w:hAnsi="Times"/>
-          <w:b/>
-          <w:bCs/>
-          <w:position w:val="2"/>
-          <w:sz w:val="20"/>
-          <w:szCs w:val="20"/>
-        </w:rPr>
-        <w:t xml:space="preserve">no </w:t>
-      </w:r>
-      <w:r>
-        <w:rPr>
-          <w:rFonts w:ascii="Times" w:hAnsi="Times"/>
-          <w:b/>
-          <w:bCs/>
-          <w:sz w:val="20"/>
-          <w:szCs w:val="20"/>
-        </w:rPr>
-        <w:t>minority</w:t>
-      </w:r>
-      <w:r>
-        <w:rPr>
-          <w:rFonts w:ascii="Times" w:hAnsi="Times"/>
-          <w:b/>
-          <w:bCs/>
-          <w:position w:val="2"/>
-          <w:sz w:val="20"/>
-          <w:szCs w:val="20"/>
-        </w:rPr>
-        <w:t xml:space="preserve">can block the </w:t>
-      </w:r>
-      <w:proofErr w:type="spellStart"/>
-      <w:r>
-        <w:rPr>
-          <w:rFonts w:ascii="Times" w:hAnsi="Times"/>
-          <w:b/>
-          <w:bCs/>
-          <w:sz w:val="20"/>
-          <w:szCs w:val="20"/>
-        </w:rPr>
-        <w:t>presidentialagenda</w:t>
-      </w:r>
-      <w:proofErr w:type="spellEnd"/>
-      <w:r>
-        <w:rPr>
-          <w:rFonts w:ascii="Times" w:hAnsi="Times"/>
-          <w:b/>
-          <w:bCs/>
-          <w:sz w:val="20"/>
-          <w:szCs w:val="20"/>
-        </w:rPr>
-        <w:t>.</w:t>
-      </w:r>
-      <w:r>
-        <w:rPr>
-          <w:rFonts w:ascii="Times" w:hAnsi="Times"/>
-          <w:b/>
-          <w:bCs/>
-          <w:position w:val="2"/>
-          <w:sz w:val="20"/>
-          <w:szCs w:val="20"/>
-        </w:rPr>
-        <w:t xml:space="preserve">This </w:t>
-      </w:r>
-      <w:r>
-        <w:rPr>
-          <w:rFonts w:ascii="Times" w:hAnsi="Times"/>
-          <w:b/>
-          <w:bCs/>
-          <w:sz w:val="20"/>
-          <w:szCs w:val="20"/>
-        </w:rPr>
-        <w:t>prerogative</w:t>
-      </w:r>
-      <w:r>
-        <w:rPr>
-          <w:rFonts w:ascii="Times" w:hAnsi="Times"/>
-          <w:b/>
-          <w:bCs/>
-          <w:position w:val="2"/>
-          <w:sz w:val="20"/>
-          <w:szCs w:val="20"/>
-        </w:rPr>
-        <w:t xml:space="preserve">is </w:t>
-      </w:r>
-      <w:r>
-        <w:rPr>
-          <w:rFonts w:ascii="Times" w:hAnsi="Times"/>
-          <w:b/>
-          <w:bCs/>
-          <w:sz w:val="20"/>
-          <w:szCs w:val="20"/>
-        </w:rPr>
-        <w:t xml:space="preserve">not </w:t>
-      </w:r>
-      <w:r>
-        <w:rPr>
-          <w:rFonts w:ascii="Times" w:hAnsi="Times"/>
-          <w:b/>
-          <w:bCs/>
-          <w:position w:val="-2"/>
-          <w:sz w:val="20"/>
-          <w:szCs w:val="20"/>
-        </w:rPr>
-        <w:t xml:space="preserve">extensively </w:t>
-      </w:r>
-      <w:r>
-        <w:rPr>
-          <w:rFonts w:ascii="Times" w:hAnsi="Times"/>
-          <w:b/>
-          <w:bCs/>
-          <w:sz w:val="20"/>
-          <w:szCs w:val="20"/>
-        </w:rPr>
-        <w:t xml:space="preserve">used since the </w:t>
-      </w:r>
-      <w:r>
-        <w:rPr>
-          <w:rFonts w:ascii="Times" w:hAnsi="Times"/>
-          <w:b/>
-          <w:bCs/>
-          <w:position w:val="-2"/>
-          <w:sz w:val="20"/>
-          <w:szCs w:val="20"/>
-        </w:rPr>
-        <w:t>provisional</w:t>
-      </w:r>
-      <w:r>
-        <w:rPr>
-          <w:rFonts w:ascii="Times" w:hAnsi="Times"/>
-          <w:b/>
-          <w:bCs/>
-          <w:sz w:val="20"/>
-          <w:szCs w:val="20"/>
-        </w:rPr>
-        <w:t xml:space="preserve">decree is a much more efficient </w:t>
-      </w:r>
-      <w:r>
-        <w:rPr>
-          <w:rFonts w:ascii="Times" w:hAnsi="Times"/>
-          <w:b/>
-          <w:bCs/>
-          <w:position w:val="-2"/>
-          <w:sz w:val="20"/>
-          <w:szCs w:val="20"/>
-        </w:rPr>
-        <w:t xml:space="preserve">way </w:t>
-      </w:r>
-      <w:r>
-        <w:rPr>
-          <w:rFonts w:ascii="Times" w:hAnsi="Times"/>
-          <w:b/>
-          <w:bCs/>
-          <w:sz w:val="20"/>
-          <w:szCs w:val="20"/>
-        </w:rPr>
-        <w:t xml:space="preserve">of </w:t>
-      </w:r>
-      <w:proofErr w:type="spellStart"/>
-      <w:r>
-        <w:rPr>
-          <w:rFonts w:ascii="Times" w:hAnsi="Times"/>
-          <w:b/>
-          <w:bCs/>
-          <w:sz w:val="20"/>
-          <w:szCs w:val="20"/>
-        </w:rPr>
-        <w:t>speedingup</w:t>
-      </w:r>
-      <w:proofErr w:type="spellEnd"/>
-      <w:r>
-        <w:rPr>
-          <w:rFonts w:ascii="Times" w:hAnsi="Times"/>
-          <w:b/>
-          <w:bCs/>
-          <w:sz w:val="20"/>
-          <w:szCs w:val="20"/>
-        </w:rPr>
-        <w:t xml:space="preserve"> </w:t>
-      </w:r>
-      <w:r>
-        <w:rPr>
-          <w:rFonts w:ascii="Times" w:hAnsi="Times"/>
-          <w:b/>
-          <w:bCs/>
-          <w:position w:val="2"/>
-          <w:sz w:val="20"/>
-          <w:szCs w:val="20"/>
-        </w:rPr>
-        <w:t>and</w:t>
-      </w:r>
-      <w:proofErr w:type="spellStart"/>
-      <w:r>
-        <w:rPr>
-          <w:rFonts w:ascii="Times" w:hAnsi="Times"/>
-          <w:b/>
-          <w:bCs/>
-          <w:sz w:val="20"/>
-          <w:szCs w:val="20"/>
-        </w:rPr>
-        <w:t>approvinglegislation</w:t>
-      </w:r>
-      <w:proofErr w:type="spellEnd"/>
-      <w:r>
-        <w:rPr>
-          <w:rFonts w:ascii="Times" w:hAnsi="Times"/>
-          <w:b/>
-          <w:bCs/>
-          <w:sz w:val="20"/>
-          <w:szCs w:val="20"/>
-        </w:rPr>
-        <w:t xml:space="preserve"> </w:t>
-      </w:r>
-    </w:p>
-    <w:p>
-      <w:pPr>
-        <w:pStyle w:val="NormalWeb"/>
-      </w:pPr>
       <w:r>
         <w:t>Nolte (2003): “</w:t>
       </w:r>
@@ -11623,7 +12617,6 @@
           <w:sz w:val="22"/>
           <w:szCs w:val="22"/>
         </w:rPr>
-        <w:lastRenderedPageBreak/>
         <w:t>Morgensten</w:t>
       </w:r>
       <w:proofErr w:type="spellEnd"/>
@@ -11810,6 +12803,14 @@
           <w:szCs w:val="22"/>
         </w:rPr>
         <w:br/>
+      </w:r>
+      <w:r>
+        <w:rPr>
+          <w:rFonts w:ascii="AGaramond" w:hAnsi="AGaramond"/>
+          <w:sz w:val="22"/>
+          <w:szCs w:val="22"/>
+        </w:rPr>
+        <w:lastRenderedPageBreak/>
         <w:t>into wide-ranging international commercial pacts that contain hundreds of pages of provisions that set non-trade policy in many areas traditionally reserved for Congress and state legislatures. Indeed, in practical terms, Fast Track has become a means for</w:t>
       </w:r>
       <w:r>
@@ -12123,14 +13124,7 @@
         <w:rPr>
           <w:rFonts w:ascii="TimesNewRoman" w:hAnsi="TimesNewRoman"/>
         </w:rPr>
-        <w:t xml:space="preserve">was 73% and 56% respectively. These bills were </w:t>
-      </w:r>
-      <w:r>
-        <w:rPr>
-          <w:rFonts w:ascii="TimesNewRoman" w:hAnsi="TimesNewRoman"/>
-        </w:rPr>
-        <w:lastRenderedPageBreak/>
-        <w:t xml:space="preserve">also considered more quickly, and the speed of consideration was directly related to the level of urgency. These data present a number of puzzles. When the data comparing legislative success and speed of consideration for executive and legislative initiatives is considered separately it appears that urgency helps the president secure the passage of his initiatives. However, when only executive initiatives are considered it appears that urgency powers have little global effect, until they are dis-aggregated by type. </w:t>
+        <w:t xml:space="preserve">was 73% and 56% respectively. These bills were also considered more quickly, and the speed of consideration was directly related to the level of urgency. These data present a number of puzzles. When the data comparing legislative success and speed of consideration for executive and legislative initiatives is considered separately it appears that urgency helps the president secure the passage of his initiatives. However, when only executive initiatives are considered it appears that urgency powers have little global effect, until they are dis-aggregated by type. </w:t>
       </w:r>
     </w:p>
     <w:p>
@@ -12144,6 +13138,7 @@
         <w:rPr>
           <w:rFonts w:ascii="TimesNewRoman" w:eastAsia="Times New Roman" w:hAnsi="TimesNewRoman" w:cs="Times New Roman"/>
         </w:rPr>
+        <w:lastRenderedPageBreak/>
         <w:t xml:space="preserve">It is difficult to determine what to conclude from what seems contradictory data. Clearly, a number of other variables can help explain the inconsistency between the global effect of urgencies and their effect when broken down into distinct types. </w:t>
       </w:r>
     </w:p>
@@ -12239,90 +13234,415 @@
           <w:sz w:val="20"/>
           <w:szCs w:val="20"/>
         </w:rPr>
-        <w:t xml:space="preserve">a thirty-day deadline. Urgencies are used to force a choice in the face of contentious disagreement, as well as to speed up the approval of more consensual or already-negotiated bills. Presidents can also withdraw and renew these urgencies, and they often </w:t>
-      </w:r>
-    </w:p>
-    <w:p>
-      <w:pPr>
-        <w:spacing w:before="100" w:beforeAutospacing="1" w:after="100" w:afterAutospacing="1"/>
-        <w:rPr>
-          <w:rFonts w:ascii="Times New Roman" w:eastAsia="Times New Roman" w:hAnsi="Times New Roman" w:cs="Times New Roman"/>
-        </w:rPr>
-      </w:pPr>
-      <w:r>
-        <w:rPr>
-          <w:rFonts w:ascii="MinionPro" w:eastAsia="Times New Roman" w:hAnsi="MinionPro" w:cs="Times New Roman"/>
-          <w:sz w:val="20"/>
-          <w:szCs w:val="20"/>
-        </w:rPr>
-        <w:t xml:space="preserve">96 </w:t>
-      </w:r>
-      <w:r>
-        <w:rPr>
-          <w:rFonts w:ascii="MinionPro" w:eastAsia="Times New Roman" w:hAnsi="MinionPro" w:cs="Times New Roman"/>
+        <w:t>a thirty-day deadline. Urgencies are used to force a choice in the face of contentious disagreement, as well as to speed up the approval of more consensual or already-negotiated bills. Presidents can also withdraw and renew these urgencies, and they often do it when congressional leaders signal that more time is needed to reach an agreement.</w:t>
+      </w:r>
+      <w:r>
+        <w:rPr>
+          <w:rFonts w:ascii="MinionPro" w:hAnsi="MinionPro"/>
+          <w:position w:val="10"/>
+          <w:sz w:val="14"/>
+          <w:szCs w:val="14"/>
+        </w:rPr>
+        <w:t xml:space="preserve">4 </w:t>
+      </w:r>
+      <w:r>
+        <w:rPr>
+          <w:rFonts w:ascii="MinionPro" w:hAnsi="MinionPro"/>
           <w:i/>
           <w:iCs/>
           <w:sz w:val="20"/>
           <w:szCs w:val="20"/>
         </w:rPr>
-        <w:t xml:space="preserve">Eduardo </w:t>
-      </w:r>
-      <w:proofErr w:type="spellStart"/>
-      <w:r>
-        <w:rPr>
-          <w:rFonts w:ascii="MinionPro" w:eastAsia="Times New Roman" w:hAnsi="MinionPro" w:cs="Times New Roman"/>
+        <w:t xml:space="preserve">Suma </w:t>
+      </w:r>
+      <w:r>
+        <w:rPr>
+          <w:rFonts w:ascii="MinionPro" w:hAnsi="MinionPro"/>
+          <w:sz w:val="20"/>
+          <w:szCs w:val="20"/>
+        </w:rPr>
+        <w:t xml:space="preserve">or </w:t>
+      </w:r>
+      <w:r>
+        <w:rPr>
+          <w:rFonts w:ascii="MinionPro" w:hAnsi="MinionPro"/>
           <w:i/>
           <w:iCs/>
           <w:sz w:val="20"/>
           <w:szCs w:val="20"/>
         </w:rPr>
+        <w:t xml:space="preserve">immediate </w:t>
+      </w:r>
+      <w:r>
+        <w:rPr>
+          <w:rFonts w:ascii="MinionPro" w:hAnsi="MinionPro"/>
+          <w:sz w:val="20"/>
+          <w:szCs w:val="20"/>
+        </w:rPr>
+        <w:t>urgency requests identify those proposals prioritized by the government (</w:t>
+      </w:r>
+      <w:proofErr w:type="spellStart"/>
+      <w:r>
+        <w:rPr>
+          <w:rFonts w:ascii="MinionPro" w:hAnsi="MinionPro"/>
+          <w:sz w:val="20"/>
+          <w:szCs w:val="20"/>
+        </w:rPr>
         <w:t>Alemán</w:t>
       </w:r>
       <w:proofErr w:type="spellEnd"/>
       <w:r>
         <w:rPr>
-          <w:rFonts w:ascii="MinionPro" w:eastAsia="Times New Roman" w:hAnsi="MinionPro" w:cs="Times New Roman"/>
+          <w:rFonts w:ascii="MinionPro" w:hAnsi="MinionPro"/>
+          <w:sz w:val="20"/>
+          <w:szCs w:val="20"/>
+        </w:rPr>
+        <w:t xml:space="preserve"> and </w:t>
+      </w:r>
+      <w:proofErr w:type="spellStart"/>
+      <w:r>
+        <w:rPr>
+          <w:rFonts w:ascii="MinionPro" w:hAnsi="MinionPro"/>
+          <w:sz w:val="20"/>
+          <w:szCs w:val="20"/>
+        </w:rPr>
+        <w:t>Navia</w:t>
+      </w:r>
+      <w:proofErr w:type="spellEnd"/>
+      <w:r>
+        <w:rPr>
+          <w:rFonts w:ascii="MinionPro" w:hAnsi="MinionPro"/>
+          <w:sz w:val="20"/>
+          <w:szCs w:val="20"/>
+        </w:rPr>
+        <w:t xml:space="preserve"> 2009). Executive urgencies influence passage rates. In a prior work, we have shown that executive bills prioritized by the government through urgency procedures are significantly more likely to become law (</w:t>
+      </w:r>
+      <w:proofErr w:type="spellStart"/>
+      <w:r>
+        <w:rPr>
+          <w:rFonts w:ascii="MinionPro" w:hAnsi="MinionPro"/>
+          <w:sz w:val="20"/>
+          <w:szCs w:val="20"/>
+        </w:rPr>
+        <w:t>Alemán</w:t>
+      </w:r>
+      <w:proofErr w:type="spellEnd"/>
+      <w:r>
+        <w:rPr>
+          <w:rFonts w:ascii="MinionPro" w:hAnsi="MinionPro"/>
+          <w:sz w:val="20"/>
+          <w:szCs w:val="20"/>
+        </w:rPr>
+        <w:t xml:space="preserve"> and </w:t>
+      </w:r>
+      <w:proofErr w:type="spellStart"/>
+      <w:r>
+        <w:rPr>
+          <w:rFonts w:ascii="MinionPro" w:hAnsi="MinionPro"/>
+          <w:sz w:val="20"/>
+          <w:szCs w:val="20"/>
+        </w:rPr>
+        <w:t>Navia</w:t>
+      </w:r>
+      <w:proofErr w:type="spellEnd"/>
+      <w:r>
+        <w:rPr>
+          <w:rFonts w:ascii="MinionPro" w:hAnsi="MinionPro"/>
+          <w:sz w:val="20"/>
+          <w:szCs w:val="20"/>
+        </w:rPr>
+        <w:t xml:space="preserve"> 2009). Executive bills with </w:t>
+      </w:r>
+      <w:r>
+        <w:rPr>
+          <w:rFonts w:ascii="MinionPro" w:hAnsi="MinionPro"/>
           <w:i/>
           <w:iCs/>
           <w:sz w:val="20"/>
           <w:szCs w:val="20"/>
         </w:rPr>
-        <w:t xml:space="preserve"> and Patricio </w:t>
-      </w:r>
-      <w:proofErr w:type="spellStart"/>
-      <w:r>
-        <w:rPr>
-          <w:rFonts w:ascii="MinionPro" w:eastAsia="Times New Roman" w:hAnsi="MinionPro" w:cs="Times New Roman"/>
+        <w:t xml:space="preserve">simple </w:t>
+      </w:r>
+      <w:r>
+        <w:rPr>
+          <w:rFonts w:ascii="MinionPro" w:hAnsi="MinionPro"/>
+          <w:sz w:val="20"/>
+          <w:szCs w:val="20"/>
+        </w:rPr>
+        <w:t xml:space="preserve">urgency requests are not necessarily more likely to pass than bills without an urgency motion but they are more likely to be reported by the committee with jurisdiction in the chamber of origin. Any type of executive motion of urgency increases the odds of approval of bills initiated by legislators. </w:t>
+      </w:r>
+      <w:r>
+        <w:rPr>
+          <w:rFonts w:ascii="MinionPro" w:hAnsi="MinionPro"/>
+          <w:sz w:val="20"/>
+          <w:szCs w:val="20"/>
+        </w:rPr>
+        <w:t>…</w:t>
+      </w:r>
+      <w:r>
+        <w:rPr>
+          <w:rFonts w:ascii="MinionPro" w:hAnsi="MinionPro"/>
+        </w:rPr>
+        <w:t xml:space="preserve"> </w:t>
+      </w:r>
+      <w:r>
+        <w:rPr>
+          <w:rFonts w:ascii="MinionPro" w:hAnsi="MinionPro"/>
+          <w:sz w:val="20"/>
+          <w:szCs w:val="20"/>
+        </w:rPr>
+        <w:t>As expected, presidents frequently used urgency motions to push major bills forward. When considering only those major executive initiatives that became law, we find that the executive attached some form of urgency motion to 72 percent of successful major bills, and the most severe forms of urgencies (</w:t>
+      </w:r>
+      <w:proofErr w:type="spellStart"/>
+      <w:r>
+        <w:rPr>
+          <w:rFonts w:ascii="MinionPro" w:hAnsi="MinionPro"/>
           <w:i/>
           <w:iCs/>
           <w:sz w:val="20"/>
           <w:szCs w:val="20"/>
         </w:rPr>
-        <w:t>Navia</w:t>
-      </w:r>
-      <w:proofErr w:type="spellEnd"/>
-      <w:r>
-        <w:rPr>
-          <w:rFonts w:ascii="MinionPro" w:eastAsia="Times New Roman" w:hAnsi="MinionPro" w:cs="Times New Roman"/>
+        <w:t>suma</w:t>
+      </w:r>
+      <w:proofErr w:type="spellEnd"/>
+      <w:r>
+        <w:rPr>
+          <w:rFonts w:ascii="MinionPro" w:hAnsi="MinionPro"/>
           <w:i/>
           <w:iCs/>
           <w:sz w:val="20"/>
           <w:szCs w:val="20"/>
         </w:rPr>
         <w:t xml:space="preserve"> </w:t>
+      </w:r>
+      <w:r>
+        <w:rPr>
+          <w:rFonts w:ascii="MinionPro" w:hAnsi="MinionPro"/>
+          <w:sz w:val="20"/>
+          <w:szCs w:val="20"/>
+        </w:rPr>
+        <w:t xml:space="preserve">or </w:t>
+      </w:r>
+      <w:r>
+        <w:rPr>
+          <w:rFonts w:ascii="MinionPro" w:hAnsi="MinionPro"/>
+          <w:i/>
+          <w:iCs/>
+          <w:sz w:val="20"/>
+          <w:szCs w:val="20"/>
+        </w:rPr>
+        <w:t>immediate</w:t>
+      </w:r>
+      <w:r>
+        <w:rPr>
+          <w:rFonts w:ascii="MinionPro" w:hAnsi="MinionPro"/>
+          <w:sz w:val="20"/>
+          <w:szCs w:val="20"/>
+        </w:rPr>
+        <w:t>) to around half of them. The incidence of urgency motions among major executive bills is greater than that reported for all bills (</w:t>
+      </w:r>
+      <w:proofErr w:type="spellStart"/>
+      <w:r>
+        <w:rPr>
+          <w:rFonts w:ascii="MinionPro" w:hAnsi="MinionPro"/>
+          <w:sz w:val="20"/>
+          <w:szCs w:val="20"/>
+        </w:rPr>
+        <w:t>Alemán</w:t>
+      </w:r>
+      <w:proofErr w:type="spellEnd"/>
+      <w:r>
+        <w:rPr>
+          <w:rFonts w:ascii="MinionPro" w:hAnsi="MinionPro"/>
+          <w:sz w:val="20"/>
+          <w:szCs w:val="20"/>
+        </w:rPr>
+        <w:t xml:space="preserve"> and </w:t>
+      </w:r>
+      <w:proofErr w:type="spellStart"/>
+      <w:r>
+        <w:rPr>
+          <w:rFonts w:ascii="MinionPro" w:hAnsi="MinionPro"/>
+          <w:sz w:val="20"/>
+          <w:szCs w:val="20"/>
+        </w:rPr>
+        <w:t>Navia</w:t>
+      </w:r>
+      <w:proofErr w:type="spellEnd"/>
+      <w:r>
+        <w:rPr>
+          <w:rFonts w:ascii="MinionPro" w:hAnsi="MinionPro"/>
+          <w:sz w:val="20"/>
+          <w:szCs w:val="20"/>
+        </w:rPr>
+        <w:t xml:space="preserve"> 2009). Urgencies were also used, although at a lower frequency, with several of the major bills introduced by members of Congress.</w:t>
+      </w:r>
+      <w:r>
+        <w:rPr>
+          <w:rFonts w:ascii="MinionPro" w:hAnsi="MinionPro"/>
+          <w:position w:val="10"/>
+          <w:sz w:val="14"/>
+          <w:szCs w:val="14"/>
+        </w:rPr>
+        <w:t xml:space="preserve">17 </w:t>
+      </w:r>
+      <w:r>
+        <w:rPr>
+          <w:rFonts w:ascii="MinionPro" w:hAnsi="MinionPro"/>
+          <w:sz w:val="20"/>
+          <w:szCs w:val="20"/>
+        </w:rPr>
+        <w:t>When we look at major bills that were passed very promptly—in less than 100 days—we find only executive initiated bills. All of these bills received urgency motions, and the vast majority of the most severe form.</w:t>
+      </w:r>
+      <w:r>
+        <w:rPr>
+          <w:rFonts w:ascii="MinionPro" w:hAnsi="MinionPro"/>
+          <w:position w:val="10"/>
+          <w:sz w:val="14"/>
+          <w:szCs w:val="14"/>
+        </w:rPr>
+        <w:t xml:space="preserve">18 </w:t>
+      </w:r>
+      <w:r>
+        <w:rPr>
+          <w:rFonts w:ascii="MinionPro" w:hAnsi="MinionPro"/>
+          <w:sz w:val="20"/>
+          <w:szCs w:val="20"/>
+        </w:rPr>
+        <w:t xml:space="preserve">The median time of passage for a major bill introduced by a </w:t>
+      </w:r>
+      <w:proofErr w:type="spellStart"/>
+      <w:r>
+        <w:rPr>
+          <w:rFonts w:ascii="MinionPro" w:hAnsi="MinionPro"/>
+          <w:sz w:val="20"/>
+          <w:szCs w:val="20"/>
+        </w:rPr>
+        <w:t>Concertación</w:t>
+      </w:r>
+      <w:proofErr w:type="spellEnd"/>
+      <w:r>
+        <w:rPr>
+          <w:rFonts w:ascii="MinionPro" w:hAnsi="MinionPro"/>
+          <w:sz w:val="20"/>
+          <w:szCs w:val="20"/>
+        </w:rPr>
+        <w:t xml:space="preserve"> president was just over seven months if the bill had a </w:t>
+      </w:r>
+      <w:proofErr w:type="spellStart"/>
+      <w:r>
+        <w:rPr>
+          <w:rFonts w:ascii="MinionPro" w:hAnsi="MinionPro"/>
+          <w:i/>
+          <w:iCs/>
+          <w:sz w:val="20"/>
+          <w:szCs w:val="20"/>
+        </w:rPr>
+        <w:t>suma</w:t>
+      </w:r>
+      <w:proofErr w:type="spellEnd"/>
+      <w:r>
+        <w:rPr>
+          <w:rFonts w:ascii="MinionPro" w:hAnsi="MinionPro"/>
+          <w:i/>
+          <w:iCs/>
+          <w:sz w:val="20"/>
+          <w:szCs w:val="20"/>
+        </w:rPr>
+        <w:t xml:space="preserve"> </w:t>
+      </w:r>
+      <w:r>
+        <w:rPr>
+          <w:rFonts w:ascii="MinionPro" w:hAnsi="MinionPro"/>
+          <w:sz w:val="20"/>
+          <w:szCs w:val="20"/>
+        </w:rPr>
+        <w:t xml:space="preserve">or </w:t>
+      </w:r>
+      <w:r>
+        <w:rPr>
+          <w:rFonts w:ascii="MinionPro" w:hAnsi="MinionPro"/>
+          <w:i/>
+          <w:iCs/>
+          <w:sz w:val="20"/>
+          <w:szCs w:val="20"/>
+        </w:rPr>
+        <w:t xml:space="preserve">immediate </w:t>
+      </w:r>
+      <w:r>
+        <w:rPr>
+          <w:rFonts w:ascii="MinionPro" w:hAnsi="MinionPro"/>
+          <w:sz w:val="20"/>
+          <w:szCs w:val="20"/>
+        </w:rPr>
+        <w:t>urgency motion attached to it and around sixteen months if it did not. Figure 4.3 shows the time (days) associated with the passage of bills according to the author: the current president, a former president, and a member of Congress</w:t>
+      </w:r>
+      <w:r>
+        <w:rPr>
+          <w:rFonts w:ascii="MinionPro" w:hAnsi="MinionPro"/>
+          <w:sz w:val="20"/>
+          <w:szCs w:val="20"/>
+        </w:rPr>
+        <w:t>…</w:t>
+      </w:r>
+      <w:r>
+        <w:rPr>
+          <w:rFonts w:ascii="MinionPro" w:hAnsi="MinionPro"/>
+        </w:rPr>
+        <w:t xml:space="preserve"> </w:t>
+      </w:r>
+      <w:r>
+        <w:rPr>
+          <w:rFonts w:ascii="MinionPro" w:hAnsi="MinionPro"/>
+          <w:sz w:val="20"/>
+          <w:szCs w:val="20"/>
+        </w:rPr>
+        <w:t xml:space="preserve">such executive bills are most often helped by agenda setting tools that force them onto the congressional calendar. Presidents regularly apply urgency motions to navigate major bills towards enactment, making full use of their right over plenary time. As expected, laws (major or otherwise) that originate in the executive branch travel towards enactment faster than laws introduced by legislators. </w:t>
       </w:r>
     </w:p>
     <w:p>
       <w:pPr>
         <w:pStyle w:val="NormalWeb"/>
       </w:pPr>
+      <w:proofErr w:type="spellStart"/>
+      <w:r>
+        <w:t>Pachon</w:t>
+      </w:r>
+      <w:proofErr w:type="spellEnd"/>
+      <w:r>
+        <w:t xml:space="preserve"> y Carroll (</w:t>
+      </w:r>
+      <w:proofErr w:type="spellStart"/>
+      <w:r>
+        <w:t>en</w:t>
+      </w:r>
+      <w:proofErr w:type="spellEnd"/>
+      <w:r>
+        <w:t xml:space="preserve"> </w:t>
+      </w:r>
+      <w:proofErr w:type="spellStart"/>
+      <w:r>
+        <w:t>tsbelis</w:t>
+      </w:r>
+      <w:proofErr w:type="spellEnd"/>
+      <w:r>
+        <w:t xml:space="preserve"> y </w:t>
+      </w:r>
+      <w:proofErr w:type="spellStart"/>
+      <w:r>
+        <w:t>aleman</w:t>
+      </w:r>
+      <w:proofErr w:type="spellEnd"/>
+      <w:r>
+        <w:t xml:space="preserve">): </w:t>
+      </w:r>
       <w:r>
         <w:rPr>
           <w:rFonts w:ascii="MinionPro" w:hAnsi="MinionPro"/>
           <w:sz w:val="20"/>
           <w:szCs w:val="20"/>
         </w:rPr>
-        <w:t>do it when congressional leaders signal that more time is needed to reach an agreement.</w:t>
+        <w:t>Third, the president has urgency powers, such that Congress is required to begin committee deliberations and decide on priority bills within thirty days. The president can also freeze the agenda until a decision is taken, reducing the ability to delay consideration.</w:t>
       </w:r>
       <w:r>
         <w:rPr>
@@ -12331,361 +13651,7 @@
           <w:sz w:val="14"/>
           <w:szCs w:val="14"/>
         </w:rPr>
-        <w:t xml:space="preserve">4 </w:t>
-      </w:r>
-      <w:r>
-        <w:rPr>
-          <w:rFonts w:ascii="MinionPro" w:hAnsi="MinionPro"/>
-          <w:i/>
-          <w:iCs/>
-          <w:sz w:val="20"/>
-          <w:szCs w:val="20"/>
-        </w:rPr>
-        <w:t xml:space="preserve">Suma </w:t>
-      </w:r>
-      <w:r>
-        <w:rPr>
-          <w:rFonts w:ascii="MinionPro" w:hAnsi="MinionPro"/>
-          <w:sz w:val="20"/>
-          <w:szCs w:val="20"/>
-        </w:rPr>
-        <w:t xml:space="preserve">or </w:t>
-      </w:r>
-      <w:r>
-        <w:rPr>
-          <w:rFonts w:ascii="MinionPro" w:hAnsi="MinionPro"/>
-          <w:i/>
-          <w:iCs/>
-          <w:sz w:val="20"/>
-          <w:szCs w:val="20"/>
-        </w:rPr>
-        <w:t xml:space="preserve">immediate </w:t>
-      </w:r>
-      <w:r>
-        <w:rPr>
-          <w:rFonts w:ascii="MinionPro" w:hAnsi="MinionPro"/>
-          <w:sz w:val="20"/>
-          <w:szCs w:val="20"/>
-        </w:rPr>
-        <w:t>urgency requests identify those proposals prioritized by the government (</w:t>
-      </w:r>
-      <w:proofErr w:type="spellStart"/>
-      <w:r>
-        <w:rPr>
-          <w:rFonts w:ascii="MinionPro" w:hAnsi="MinionPro"/>
-          <w:sz w:val="20"/>
-          <w:szCs w:val="20"/>
-        </w:rPr>
-        <w:t>Alemán</w:t>
-      </w:r>
-      <w:proofErr w:type="spellEnd"/>
-      <w:r>
-        <w:rPr>
-          <w:rFonts w:ascii="MinionPro" w:hAnsi="MinionPro"/>
-          <w:sz w:val="20"/>
-          <w:szCs w:val="20"/>
-        </w:rPr>
-        <w:t xml:space="preserve"> and </w:t>
-      </w:r>
-      <w:proofErr w:type="spellStart"/>
-      <w:r>
-        <w:rPr>
-          <w:rFonts w:ascii="MinionPro" w:hAnsi="MinionPro"/>
-          <w:sz w:val="20"/>
-          <w:szCs w:val="20"/>
-        </w:rPr>
-        <w:t>Navia</w:t>
-      </w:r>
-      <w:proofErr w:type="spellEnd"/>
-      <w:r>
-        <w:rPr>
-          <w:rFonts w:ascii="MinionPro" w:hAnsi="MinionPro"/>
-          <w:sz w:val="20"/>
-          <w:szCs w:val="20"/>
-        </w:rPr>
-        <w:t xml:space="preserve"> 2009). Executive urgencies influence passage rates. In a prior work, we have shown that executive bills prioritized by the government through urgency procedures are significantly more likely to become law (</w:t>
-      </w:r>
-      <w:proofErr w:type="spellStart"/>
-      <w:r>
-        <w:rPr>
-          <w:rFonts w:ascii="MinionPro" w:hAnsi="MinionPro"/>
-          <w:sz w:val="20"/>
-          <w:szCs w:val="20"/>
-        </w:rPr>
-        <w:t>Alemán</w:t>
-      </w:r>
-      <w:proofErr w:type="spellEnd"/>
-      <w:r>
-        <w:rPr>
-          <w:rFonts w:ascii="MinionPro" w:hAnsi="MinionPro"/>
-          <w:sz w:val="20"/>
-          <w:szCs w:val="20"/>
-        </w:rPr>
-        <w:t xml:space="preserve"> and </w:t>
-      </w:r>
-      <w:proofErr w:type="spellStart"/>
-      <w:r>
-        <w:rPr>
-          <w:rFonts w:ascii="MinionPro" w:hAnsi="MinionPro"/>
-          <w:sz w:val="20"/>
-          <w:szCs w:val="20"/>
-        </w:rPr>
-        <w:t>Navia</w:t>
-      </w:r>
-      <w:proofErr w:type="spellEnd"/>
-      <w:r>
-        <w:rPr>
-          <w:rFonts w:ascii="MinionPro" w:hAnsi="MinionPro"/>
-          <w:sz w:val="20"/>
-          <w:szCs w:val="20"/>
-        </w:rPr>
-        <w:t xml:space="preserve"> 2009). Executive bills with </w:t>
-      </w:r>
-      <w:r>
-        <w:rPr>
-          <w:rFonts w:ascii="MinionPro" w:hAnsi="MinionPro"/>
-          <w:i/>
-          <w:iCs/>
-          <w:sz w:val="20"/>
-          <w:szCs w:val="20"/>
-        </w:rPr>
-        <w:t xml:space="preserve">simple </w:t>
-      </w:r>
-      <w:r>
-        <w:rPr>
-          <w:rFonts w:ascii="MinionPro" w:hAnsi="MinionPro"/>
-          <w:sz w:val="20"/>
-          <w:szCs w:val="20"/>
-        </w:rPr>
-        <w:t xml:space="preserve">urgency requests are not necessarily more likely to pass than bills without an urgency motion but they are more likely to be reported by the committee with jurisdiction in the chamber of origin. Any type of executive motion of urgency increases the odds of approval of bills initiated by legislators. </w:t>
-      </w:r>
-      <w:r>
-        <w:rPr>
-          <w:rFonts w:ascii="MinionPro" w:hAnsi="MinionPro"/>
-          <w:sz w:val="20"/>
-          <w:szCs w:val="20"/>
-        </w:rPr>
-        <w:t>…</w:t>
-      </w:r>
-      <w:r>
-        <w:rPr>
-          <w:rFonts w:ascii="MinionPro" w:hAnsi="MinionPro"/>
-        </w:rPr>
-        <w:t xml:space="preserve"> </w:t>
-      </w:r>
-      <w:r>
-        <w:rPr>
-          <w:rFonts w:ascii="MinionPro" w:hAnsi="MinionPro"/>
-          <w:sz w:val="20"/>
-          <w:szCs w:val="20"/>
-        </w:rPr>
-        <w:t>As expected, presidents frequently used urgency motions to push major bills forward. When considering only those major executive initiatives that became law, we find that the executive attached some form of urgency motion to 72 percent of successful major bills, and the most severe forms of urgencies (</w:t>
-      </w:r>
-      <w:proofErr w:type="spellStart"/>
-      <w:r>
-        <w:rPr>
-          <w:rFonts w:ascii="MinionPro" w:hAnsi="MinionPro"/>
-          <w:i/>
-          <w:iCs/>
-          <w:sz w:val="20"/>
-          <w:szCs w:val="20"/>
-        </w:rPr>
-        <w:t>suma</w:t>
-      </w:r>
-      <w:proofErr w:type="spellEnd"/>
-      <w:r>
-        <w:rPr>
-          <w:rFonts w:ascii="MinionPro" w:hAnsi="MinionPro"/>
-          <w:i/>
-          <w:iCs/>
-          <w:sz w:val="20"/>
-          <w:szCs w:val="20"/>
-        </w:rPr>
-        <w:t xml:space="preserve"> </w:t>
-      </w:r>
-      <w:r>
-        <w:rPr>
-          <w:rFonts w:ascii="MinionPro" w:hAnsi="MinionPro"/>
-          <w:sz w:val="20"/>
-          <w:szCs w:val="20"/>
-        </w:rPr>
-        <w:t xml:space="preserve">or </w:t>
-      </w:r>
-      <w:r>
-        <w:rPr>
-          <w:rFonts w:ascii="MinionPro" w:hAnsi="MinionPro"/>
-          <w:i/>
-          <w:iCs/>
-          <w:sz w:val="20"/>
-          <w:szCs w:val="20"/>
-        </w:rPr>
-        <w:t>immediate</w:t>
-      </w:r>
-      <w:r>
-        <w:rPr>
-          <w:rFonts w:ascii="MinionPro" w:hAnsi="MinionPro"/>
-          <w:sz w:val="20"/>
-          <w:szCs w:val="20"/>
-        </w:rPr>
-        <w:t>) to around half of them. The incidence of urgency motions among major executive bills is greater than that reported for all bills (</w:t>
-      </w:r>
-      <w:proofErr w:type="spellStart"/>
-      <w:r>
-        <w:rPr>
-          <w:rFonts w:ascii="MinionPro" w:hAnsi="MinionPro"/>
-          <w:sz w:val="20"/>
-          <w:szCs w:val="20"/>
-        </w:rPr>
-        <w:t>Alemán</w:t>
-      </w:r>
-      <w:proofErr w:type="spellEnd"/>
-      <w:r>
-        <w:rPr>
-          <w:rFonts w:ascii="MinionPro" w:hAnsi="MinionPro"/>
-          <w:sz w:val="20"/>
-          <w:szCs w:val="20"/>
-        </w:rPr>
-        <w:t xml:space="preserve"> and </w:t>
-      </w:r>
-      <w:proofErr w:type="spellStart"/>
-      <w:r>
-        <w:rPr>
-          <w:rFonts w:ascii="MinionPro" w:hAnsi="MinionPro"/>
-          <w:sz w:val="20"/>
-          <w:szCs w:val="20"/>
-        </w:rPr>
-        <w:t>Navia</w:t>
-      </w:r>
-      <w:proofErr w:type="spellEnd"/>
-      <w:r>
-        <w:rPr>
-          <w:rFonts w:ascii="MinionPro" w:hAnsi="MinionPro"/>
-          <w:sz w:val="20"/>
-          <w:szCs w:val="20"/>
-        </w:rPr>
-        <w:t xml:space="preserve"> 2009). Urgencies were also used, although at a lower frequency, with several of the major bills introduced by members of Congress.</w:t>
-      </w:r>
-      <w:r>
-        <w:rPr>
-          <w:rFonts w:ascii="MinionPro" w:hAnsi="MinionPro"/>
-          <w:position w:val="10"/>
-          <w:sz w:val="14"/>
-          <w:szCs w:val="14"/>
-        </w:rPr>
-        <w:t xml:space="preserve">17 </w:t>
-      </w:r>
-      <w:r>
-        <w:rPr>
-          <w:rFonts w:ascii="MinionPro" w:hAnsi="MinionPro"/>
-          <w:sz w:val="20"/>
-          <w:szCs w:val="20"/>
-        </w:rPr>
-        <w:t>When we look at major bills that were passed very promptly—in less than 100 days—we find only executive initiated bills. All of these bills received urgency motions, and the vast majority of the most severe form.</w:t>
-      </w:r>
-      <w:r>
-        <w:rPr>
-          <w:rFonts w:ascii="MinionPro" w:hAnsi="MinionPro"/>
-          <w:position w:val="10"/>
-          <w:sz w:val="14"/>
-          <w:szCs w:val="14"/>
-        </w:rPr>
-        <w:t xml:space="preserve">18 </w:t>
-      </w:r>
-      <w:r>
-        <w:rPr>
-          <w:rFonts w:ascii="MinionPro" w:hAnsi="MinionPro"/>
-          <w:sz w:val="20"/>
-          <w:szCs w:val="20"/>
-        </w:rPr>
-        <w:t xml:space="preserve">The median time of passage for a major bill introduced by a </w:t>
-      </w:r>
-      <w:proofErr w:type="spellStart"/>
-      <w:r>
-        <w:rPr>
-          <w:rFonts w:ascii="MinionPro" w:hAnsi="MinionPro"/>
-          <w:sz w:val="20"/>
-          <w:szCs w:val="20"/>
-        </w:rPr>
-        <w:t>Concertación</w:t>
-      </w:r>
-      <w:proofErr w:type="spellEnd"/>
-      <w:r>
-        <w:rPr>
-          <w:rFonts w:ascii="MinionPro" w:hAnsi="MinionPro"/>
-          <w:sz w:val="20"/>
-          <w:szCs w:val="20"/>
-        </w:rPr>
-        <w:t xml:space="preserve"> president was just over seven months if the bill had a </w:t>
-      </w:r>
-      <w:proofErr w:type="spellStart"/>
-      <w:r>
-        <w:rPr>
-          <w:rFonts w:ascii="MinionPro" w:hAnsi="MinionPro"/>
-          <w:i/>
-          <w:iCs/>
-          <w:sz w:val="20"/>
-          <w:szCs w:val="20"/>
-        </w:rPr>
-        <w:t>suma</w:t>
-      </w:r>
-      <w:proofErr w:type="spellEnd"/>
-      <w:r>
-        <w:rPr>
-          <w:rFonts w:ascii="MinionPro" w:hAnsi="MinionPro"/>
-          <w:i/>
-          <w:iCs/>
-          <w:sz w:val="20"/>
-          <w:szCs w:val="20"/>
-        </w:rPr>
-        <w:t xml:space="preserve"> </w:t>
-      </w:r>
-      <w:r>
-        <w:rPr>
-          <w:rFonts w:ascii="MinionPro" w:hAnsi="MinionPro"/>
-          <w:sz w:val="20"/>
-          <w:szCs w:val="20"/>
-        </w:rPr>
-        <w:t xml:space="preserve">or </w:t>
-      </w:r>
-      <w:r>
-        <w:rPr>
-          <w:rFonts w:ascii="MinionPro" w:hAnsi="MinionPro"/>
-          <w:i/>
-          <w:iCs/>
-          <w:sz w:val="20"/>
-          <w:szCs w:val="20"/>
-        </w:rPr>
-        <w:t xml:space="preserve">immediate </w:t>
-      </w:r>
-      <w:r>
-        <w:rPr>
-          <w:rFonts w:ascii="MinionPro" w:hAnsi="MinionPro"/>
-          <w:sz w:val="20"/>
-          <w:szCs w:val="20"/>
-        </w:rPr>
-        <w:t>urgency motion attached to it and around sixteen months if it did not. Figure 4.3 shows the time (days) associated with the passage of bills according to the author: the current president, a former president, and a member of Congress</w:t>
-      </w:r>
-      <w:r>
-        <w:rPr>
-          <w:rFonts w:ascii="MinionPro" w:hAnsi="MinionPro"/>
-          <w:sz w:val="20"/>
-          <w:szCs w:val="20"/>
-        </w:rPr>
-        <w:t>…</w:t>
-      </w:r>
-      <w:r>
-        <w:rPr>
-          <w:rFonts w:ascii="MinionPro" w:hAnsi="MinionPro"/>
-        </w:rPr>
-        <w:t xml:space="preserve"> </w:t>
-      </w:r>
-      <w:r>
-        <w:rPr>
-          <w:rFonts w:ascii="MinionPro" w:hAnsi="MinionPro"/>
-          <w:sz w:val="20"/>
-          <w:szCs w:val="20"/>
-        </w:rPr>
-        <w:t xml:space="preserve">such executive bills are most often helped by agenda setting tools that force them onto the congressional calendar. Presidents regularly apply urgency motions to navigate major bills towards enactment, making full use of their right over plenary time. As expected, laws (major or otherwise) that originate in the executive branch travel towards enactment faster than laws introduced by legislators. </w:t>
+        <w:t xml:space="preserve">3 </w:t>
       </w:r>
     </w:p>
     <w:p>
@@ -12694,35 +13660,11 @@
       </w:pPr>
       <w:proofErr w:type="spellStart"/>
       <w:r>
-        <w:t>Pachon</w:t>
-      </w:r>
-      <w:proofErr w:type="spellEnd"/>
-      <w:r>
-        <w:t xml:space="preserve"> y Carroll (</w:t>
-      </w:r>
-      <w:proofErr w:type="spellStart"/>
-      <w:r>
-        <w:t>en</w:t>
-      </w:r>
-      <w:proofErr w:type="spellEnd"/>
-      <w:r>
-        <w:t xml:space="preserve"> </w:t>
-      </w:r>
-      <w:proofErr w:type="spellStart"/>
-      <w:r>
-        <w:t>tsbelis</w:t>
-      </w:r>
-      <w:proofErr w:type="spellEnd"/>
-      <w:r>
-        <w:t xml:space="preserve"> y </w:t>
-      </w:r>
-      <w:proofErr w:type="spellStart"/>
-      <w:r>
-        <w:t>aleman</w:t>
-      </w:r>
-      <w:proofErr w:type="spellEnd"/>
-      <w:r>
-        <w:t xml:space="preserve">): </w:t>
+        <w:t>Chasquetti</w:t>
+      </w:r>
+      <w:proofErr w:type="spellEnd"/>
+      <w:r>
+        <w:t>: “</w:t>
       </w:r>
       <w:r>
         <w:rPr>
@@ -12730,7 +13672,7 @@
           <w:sz w:val="20"/>
           <w:szCs w:val="20"/>
         </w:rPr>
-        <w:t>Third, the president has urgency powers, such that Congress is required to begin committee deliberations and decide on priority bills within thirty days. The president can also freeze the agenda until a decision is taken, reducing the ability to delay consideration.</w:t>
+        <w:t>Third, the Uruguayan president is also empowered to declare bills urgent, which imposes a deadline on Congress. If an urgent bill is not addressed by the plenary within the stipulated time (maximum 100 days), it becomes law automatically.</w:t>
       </w:r>
       <w:r>
         <w:rPr>
@@ -12739,54 +13681,34 @@
           <w:sz w:val="14"/>
           <w:szCs w:val="14"/>
         </w:rPr>
-        <w:t xml:space="preserve">3 </w:t>
-      </w:r>
-    </w:p>
-    <w:p>
-      <w:pPr>
-        <w:pStyle w:val="NormalWeb"/>
-        <w:numPr>
-          <w:ilvl w:val="0"/>
-          <w:numId w:val="3"/>
-        </w:numPr>
+        <w:t xml:space="preserve">5 </w:t>
+      </w:r>
+      <w:r>
         <w:rPr>
           <w:rFonts w:ascii="MinionPro" w:hAnsi="MinionPro"/>
-          <w:sz w:val="18"/>
-          <w:szCs w:val="18"/>
-        </w:rPr>
-      </w:pPr>
-      <w:r>
-        <w:t xml:space="preserve">Mexico: </w:t>
+          <w:sz w:val="20"/>
+          <w:szCs w:val="20"/>
+        </w:rPr>
+        <w:t>Uruguayan presidents, unlike their Chilean counterparts, have seldom used this mechanism. Obstacles and blockages from their own supporters seem to have discouraged their use. Since this prerogative was instituted in the constitution in 1967, only fourteen urgent bills have been sent to Congress of which only eight became law.</w:t>
       </w:r>
       <w:r>
         <w:rPr>
           <w:rFonts w:ascii="MinionPro" w:hAnsi="MinionPro"/>
-          <w:sz w:val="18"/>
-          <w:szCs w:val="18"/>
-        </w:rPr>
-        <w:t xml:space="preserve">It was only until 2012 that urgency motions to the executive were granted. Beginning each legislative period the president may introduce two initiatives and tag them as urgent. Each chamber has thirty days to </w:t>
+          <w:sz w:val="20"/>
+          <w:szCs w:val="20"/>
+        </w:rPr>
+        <w:t xml:space="preserve"> The remaining six were reclas</w:t>
       </w:r>
       <w:r>
         <w:rPr>
           <w:rFonts w:ascii="MinionPro" w:hAnsi="MinionPro"/>
-          <w:sz w:val="18"/>
-          <w:szCs w:val="18"/>
-        </w:rPr>
-        <w:lastRenderedPageBreak/>
-        <w:t xml:space="preserve">produce a committee report and vote it on the floor. The constitution says nothing about how to proceed in case Congress fails to do so. </w:t>
-      </w:r>
-    </w:p>
-    <w:p>
-      <w:pPr>
-        <w:pStyle w:val="NormalWeb"/>
-      </w:pPr>
-      <w:proofErr w:type="spellStart"/>
-      <w:r>
-        <w:t>Chasquetti</w:t>
-      </w:r>
-      <w:proofErr w:type="spellEnd"/>
-      <w:r>
-        <w:t>: “</w:t>
+          <w:sz w:val="20"/>
+          <w:szCs w:val="20"/>
+        </w:rPr>
+        <w:t xml:space="preserve">sified as non-urgent and were buried in the congressional committees. </w:t>
+      </w:r>
+      <w:r>
+        <w:t>..</w:t>
       </w:r>
       <w:r>
         <w:rPr>
@@ -12794,7 +13716,7 @@
           <w:sz w:val="20"/>
           <w:szCs w:val="20"/>
         </w:rPr>
-        <w:t>Third, the Uruguayan president is also empowered to declare bills urgent, which imposes a deadline on Congress. If an urgent bill is not addressed by the plenary within the stipulated time (maximum 100 days), it becomes law automatically.</w:t>
+        <w:t>We should note that urgency procedures available to legislators in the regulation of the chambers were occasionally used to speed up the passage of bills.</w:t>
       </w:r>
       <w:r>
         <w:rPr>
@@ -12803,7 +13725,7 @@
           <w:sz w:val="14"/>
           <w:szCs w:val="14"/>
         </w:rPr>
-        <w:t xml:space="preserve">5 </w:t>
+        <w:t xml:space="preserve">22 </w:t>
       </w:r>
       <w:r>
         <w:rPr>
@@ -12811,115 +13733,50 @@
           <w:sz w:val="20"/>
           <w:szCs w:val="20"/>
         </w:rPr>
-        <w:t xml:space="preserve">Uruguayan presidents, unlike their Chilean counterparts, have seldom used this mechanism. Obstacles and blockages from their own supporters seem to have discouraged their use. Since this prerogative was instituted in the constitution in 1967, only fourteen urgent bills have been sent to Congress of which only eight became law. The remaining six were </w:t>
-      </w:r>
-      <w:proofErr w:type="spellStart"/>
+        <w:t xml:space="preserve">The main goal for using the urgent procedures appears to have been preventing the bill from being blocked by a standing committee. Out of the thirty-five major bills introduced by the executive, five had an exceptional treatment voted by a majority of the members. Thus, while for most legislation the normal legislative procedures are used to pass the executive’s legislative program, in a non-trivial number of cases (around 14 percent of major bills), congressional urgency procedures are used to push executive proposals to the plenary floor. </w:t>
+      </w:r>
       <w:r>
         <w:rPr>
           <w:rFonts w:ascii="MinionPro" w:hAnsi="MinionPro"/>
           <w:sz w:val="20"/>
           <w:szCs w:val="20"/>
         </w:rPr>
-        <w:t>reclas</w:t>
-      </w:r>
-      <w:proofErr w:type="spellEnd"/>
+        <w:t>“ in a footnote “</w:t>
+      </w:r>
       <w:r>
         <w:rPr>
           <w:rFonts w:ascii="MinionPro" w:hAnsi="MinionPro"/>
-          <w:sz w:val="20"/>
-          <w:szCs w:val="20"/>
-        </w:rPr>
-        <w:t xml:space="preserve">- </w:t>
-      </w:r>
-      <w:proofErr w:type="spellStart"/>
+          <w:sz w:val="18"/>
+          <w:szCs w:val="18"/>
+        </w:rPr>
+        <w:t xml:space="preserve">More specifically, the urgency bills have different deadlines for each stage of the legislative process. The first chamber has forty-five days and the second has thirty days. If the latter makes changes, the bill returns </w:t>
+      </w:r>
       <w:r>
         <w:rPr>
           <w:rFonts w:ascii="MinionPro" w:hAnsi="MinionPro"/>
-          <w:sz w:val="20"/>
-          <w:szCs w:val="20"/>
-        </w:rPr>
-        <w:t>sified</w:t>
-      </w:r>
-      <w:proofErr w:type="spellEnd"/>
+          <w:sz w:val="18"/>
+          <w:szCs w:val="18"/>
+        </w:rPr>
+        <w:lastRenderedPageBreak/>
+        <w:t xml:space="preserve">to the first with a new period of fifteen days. If the first chamber accepts the amendments, the </w:t>
+      </w:r>
+      <w:proofErr w:type="spellStart"/>
       <w:r>
         <w:rPr>
           <w:rFonts w:ascii="MinionPro" w:hAnsi="MinionPro"/>
-          <w:sz w:val="20"/>
-          <w:szCs w:val="20"/>
-        </w:rPr>
-        <w:t xml:space="preserve"> as non-urgent and were buried in the congressional committees. </w:t>
-      </w:r>
-      <w:r>
-        <w:t>..</w:t>
-      </w:r>
-      <w:bookmarkStart w:id="0" w:name="_GoBack"/>
-      <w:bookmarkEnd w:id="0"/>
+          <w:sz w:val="18"/>
+          <w:szCs w:val="18"/>
+        </w:rPr>
+        <w:t>Asamblea</w:t>
+      </w:r>
+      <w:proofErr w:type="spellEnd"/>
       <w:r>
         <w:rPr>
           <w:rFonts w:ascii="MinionPro" w:hAnsi="MinionPro"/>
-          <w:sz w:val="20"/>
-          <w:szCs w:val="20"/>
-        </w:rPr>
-        <w:t>We should note that urgency procedures available to legislators in the regulation of the chambers were occasionally used to speed up the passage of bills.</w:t>
-      </w:r>
-      <w:r>
-        <w:rPr>
-          <w:rFonts w:ascii="MinionPro" w:hAnsi="MinionPro"/>
-          <w:position w:val="10"/>
-          <w:sz w:val="14"/>
-          <w:szCs w:val="14"/>
-        </w:rPr>
-        <w:t xml:space="preserve">22 </w:t>
-      </w:r>
-      <w:r>
-        <w:rPr>
-          <w:rFonts w:ascii="MinionPro" w:hAnsi="MinionPro"/>
-          <w:sz w:val="20"/>
-          <w:szCs w:val="20"/>
-        </w:rPr>
-        <w:t xml:space="preserve">The main goal for using the urgent procedures appears to have been preventing the bill from being blocked by a standing committee. Out of the thirty-five major bills introduced by the executive, five had an exceptional treatment voted by a majority of the members. Thus, while for most legislation the normal legislative procedures are used to pass the executive’s legislative program, in a non-trivial number of cases (around 14 percent of major bills), congressional urgency procedures are used to push executive proposals to the plenary floor. </w:t>
-      </w:r>
-      <w:r>
-        <w:rPr>
-          <w:rFonts w:ascii="MinionPro" w:hAnsi="MinionPro"/>
-          <w:sz w:val="20"/>
-          <w:szCs w:val="20"/>
-        </w:rPr>
-        <w:t>“ in a footnote “</w:t>
-      </w:r>
-      <w:r>
-        <w:rPr>
-          <w:rFonts w:ascii="MinionPro" w:hAnsi="MinionPro"/>
-          <w:sz w:val="18"/>
-          <w:szCs w:val="18"/>
-        </w:rPr>
-        <w:t xml:space="preserve">More specifically, the urgency bills have different deadlines for each stage of the legislative process. The first chamber has forty-five days and the second has thirty days. If the latter makes changes, the bill returns to the first with a new period of fifteen days. If the first chamber accepts the amendments, the </w:t>
-      </w:r>
-      <w:proofErr w:type="spellStart"/>
-      <w:r>
-        <w:rPr>
-          <w:rFonts w:ascii="MinionPro" w:hAnsi="MinionPro"/>
-          <w:sz w:val="18"/>
-          <w:szCs w:val="18"/>
-        </w:rPr>
-        <w:t>Asamblea</w:t>
-      </w:r>
-      <w:proofErr w:type="spellEnd"/>
-      <w:r>
-        <w:rPr>
-          <w:rFonts w:ascii="MinionPro" w:hAnsi="MinionPro"/>
-          <w:sz w:val="18"/>
-          <w:szCs w:val="18"/>
-        </w:rPr>
-        <w:t xml:space="preserve"> General— the joint assembly of both chambers—has ten days to resolve the conflict. If any of these deadlines are not fulfilled, the bill automatically becomes law (Article 168, paragraph 7). Congress can remove the urgent consideration nature of these bills with a vote and a majority of three-fifths in one of the chambers. </w:t>
-      </w:r>
-      <w:r>
-        <w:rPr>
-          <w:rFonts w:ascii="MinionPro" w:hAnsi="MinionPro"/>
-          <w:sz w:val="18"/>
-          <w:szCs w:val="18"/>
-        </w:rPr>
-        <w:t>“</w:t>
+          <w:sz w:val="18"/>
+          <w:szCs w:val="18"/>
+        </w:rPr>
+        <w:t xml:space="preserve"> General— the joint assembly of both chambers—has ten days to resolve the conflict. If any of these deadlines are not fulfilled, the bill automatically becomes law (Article 168, paragraph 7). Congress can remove the urgent consideration nature of these bills with a vote and a majority of three-fifths in one of the chambers. “</w:t>
       </w:r>
     </w:p>
     <w:p>
@@ -13126,6 +13983,7 @@
           <w:sz w:val="20"/>
           <w:szCs w:val="20"/>
         </w:rPr>
+        <w:lastRenderedPageBreak/>
         <w:t>Siavelis</w:t>
       </w:r>
       <w:proofErr w:type="spellEnd"/>
@@ -13338,7 +14196,6 @@
           <w:sz w:val="18"/>
           <w:szCs w:val="18"/>
         </w:rPr>
-        <w:lastRenderedPageBreak/>
         <w:t xml:space="preserve"> find that presidential bills declared urgent are more likely to pass.  Their explanations is that by declaring them urgent, the president is signaling Congress about her priorities.</w:t>
       </w:r>
     </w:p>
@@ -13388,30 +14245,6 @@
     </w:p>
   </w:footnote>
   <w:footnote w:id="1">
-    <w:p>
-      <w:pPr>
-        <w:pStyle w:val="FootnoteText"/>
-      </w:pPr>
-      <w:r>
-        <w:rPr>
-          <w:rStyle w:val="FootnoteReference"/>
-        </w:rPr>
-        <w:footnoteRef/>
-      </w:r>
-      <w:r>
-        <w:t xml:space="preserve"> We are </w:t>
-      </w:r>
-      <w:proofErr w:type="spellStart"/>
-      <w:r>
-        <w:t>reaseraching</w:t>
-      </w:r>
-      <w:proofErr w:type="spellEnd"/>
-      <w:r>
-        <w:t xml:space="preserve"> the case of Colombia, although it is not clear whether urgency means a close rule. </w:t>
-      </w:r>
-    </w:p>
-  </w:footnote>
-  <w:footnote w:id="2">
     <w:p>
       <w:pPr>
         <w:pStyle w:val="FootnoteText"/>

</xml_diff>